<commit_message>
Start of clarification and removing style
</commit_message>
<xml_diff>
--- a/Task 3 Revision/Task_3_Revised Draft.docx
+++ b/Task 3 Revision/Task_3_Revised Draft.docx
@@ -198,7 +198,292 @@
           <w:rFonts w:ascii="Arial" w:hAnsi="Arial" w:cs="Arial"/>
           <w:bCs/>
         </w:rPr>
+        <w:t xml:space="preserve">. But it is </w:t>
+      </w:r>
+      <w:r>
+        <w:rPr>
+          <w:rFonts w:ascii="Arial" w:hAnsi="Arial" w:cs="Arial"/>
+          <w:bCs/>
+        </w:rPr>
+        <w:t xml:space="preserve">the </w:t>
+      </w:r>
+      <w:r>
+        <w:rPr>
+          <w:rFonts w:ascii="Arial" w:hAnsi="Arial" w:cs="Arial"/>
+          <w:bCs/>
+        </w:rPr>
+        <w:t xml:space="preserve">first time in the history of this craft when the changes </w:t>
+      </w:r>
+      <w:r>
+        <w:rPr>
+          <w:rFonts w:ascii="Arial" w:hAnsi="Arial" w:cs="Arial"/>
+          <w:bCs/>
+        </w:rPr>
+        <w:t>in</w:t>
+      </w:r>
+      <w:r>
+        <w:rPr>
+          <w:rFonts w:ascii="Arial" w:hAnsi="Arial" w:cs="Arial"/>
+          <w:bCs/>
+        </w:rPr>
+        <w:t xml:space="preserve"> </w:t>
+      </w:r>
+      <w:r>
+        <w:rPr>
+          <w:rFonts w:ascii="Arial" w:hAnsi="Arial" w:cs="Arial"/>
+          <w:bCs/>
+        </w:rPr>
+        <w:t xml:space="preserve">nature </w:t>
+      </w:r>
+      <w:r>
+        <w:rPr>
+          <w:rFonts w:ascii="Arial" w:hAnsi="Arial" w:cs="Arial"/>
+          <w:bCs/>
+        </w:rPr>
+        <w:t>are</w:t>
+      </w:r>
+      <w:r>
+        <w:rPr>
+          <w:rFonts w:ascii="Arial" w:hAnsi="Arial" w:cs="Arial"/>
+          <w:bCs/>
+        </w:rPr>
+        <w:t xml:space="preserve"> not</w:t>
+      </w:r>
+      <w:r>
+        <w:rPr>
+          <w:rFonts w:ascii="Arial" w:hAnsi="Arial" w:cs="Arial"/>
+          <w:bCs/>
+        </w:rPr>
+        <w:t xml:space="preserve"> </w:t>
+      </w:r>
+      <w:r>
+        <w:rPr>
+          <w:rFonts w:ascii="Arial" w:hAnsi="Arial" w:cs="Arial"/>
+          <w:bCs/>
+        </w:rPr>
+        <w:t>involving</w:t>
+      </w:r>
+      <w:r>
+        <w:rPr>
+          <w:rFonts w:ascii="Arial" w:hAnsi="Arial" w:cs="Arial"/>
+          <w:bCs/>
+        </w:rPr>
+        <w:t xml:space="preserve"> </w:t>
+      </w:r>
+      <w:r>
+        <w:rPr>
+          <w:rFonts w:ascii="Arial" w:hAnsi="Arial" w:cs="Arial"/>
+          <w:bCs/>
+        </w:rPr>
+        <w:t xml:space="preserve">a </w:t>
+      </w:r>
+      <w:r>
+        <w:rPr>
+          <w:rFonts w:ascii="Arial" w:hAnsi="Arial" w:cs="Arial"/>
+          <w:bCs/>
+        </w:rPr>
+        <w:t xml:space="preserve">need </w:t>
+      </w:r>
+      <w:r>
+        <w:rPr>
+          <w:rFonts w:ascii="Arial" w:hAnsi="Arial" w:cs="Arial"/>
+          <w:bCs/>
+        </w:rPr>
+        <w:t>for</w:t>
+      </w:r>
+      <w:r>
+        <w:rPr>
+          <w:rFonts w:ascii="Arial" w:hAnsi="Arial" w:cs="Arial"/>
+          <w:bCs/>
+        </w:rPr>
+        <w:t xml:space="preserve"> learning </w:t>
+      </w:r>
+      <w:r>
+        <w:rPr>
+          <w:rFonts w:ascii="Arial" w:hAnsi="Arial" w:cs="Arial"/>
+          <w:bCs/>
+        </w:rPr>
+        <w:t xml:space="preserve">a </w:t>
+      </w:r>
+      <w:r>
+        <w:rPr>
+          <w:rFonts w:ascii="Arial" w:hAnsi="Arial" w:cs="Arial"/>
+          <w:bCs/>
+        </w:rPr>
+        <w:t xml:space="preserve">new system or </w:t>
+      </w:r>
+      <w:r>
+        <w:rPr>
+          <w:rFonts w:ascii="Arial" w:hAnsi="Arial" w:cs="Arial"/>
+          <w:bCs/>
+        </w:rPr>
+        <w:t xml:space="preserve">new </w:t>
+      </w:r>
+      <w:r>
+        <w:rPr>
+          <w:rFonts w:ascii="Arial" w:hAnsi="Arial" w:cs="Arial"/>
+          <w:bCs/>
+        </w:rPr>
+        <w:t>technology</w:t>
+      </w:r>
+      <w:r>
+        <w:rPr>
+          <w:rFonts w:ascii="Arial" w:hAnsi="Arial" w:cs="Arial"/>
+          <w:bCs/>
+        </w:rPr>
+        <w:t xml:space="preserve">, </w:t>
+      </w:r>
+      <w:r>
+        <w:rPr>
+          <w:rFonts w:ascii="Arial" w:hAnsi="Arial" w:cs="Arial"/>
+          <w:bCs/>
+        </w:rPr>
+        <w:t xml:space="preserve">it is something scarier and tempting at the same time. It is </w:t>
+      </w:r>
+      <w:r>
+        <w:rPr>
+          <w:rFonts w:ascii="Arial" w:hAnsi="Arial" w:cs="Arial"/>
+          <w:bCs/>
+        </w:rPr>
+        <w:t xml:space="preserve">the </w:t>
+      </w:r>
+      <w:r>
+        <w:rPr>
+          <w:rFonts w:ascii="Arial" w:hAnsi="Arial" w:cs="Arial"/>
+          <w:bCs/>
+        </w:rPr>
+        <w:t xml:space="preserve">first time </w:t>
+      </w:r>
+      <w:r>
+        <w:rPr>
+          <w:rFonts w:ascii="Arial" w:hAnsi="Arial" w:cs="Arial"/>
+          <w:bCs/>
+        </w:rPr>
+        <w:t>that</w:t>
+      </w:r>
+      <w:r>
+        <w:rPr>
+          <w:rFonts w:ascii="Arial" w:hAnsi="Arial" w:cs="Arial"/>
+          <w:bCs/>
+        </w:rPr>
+        <w:t xml:space="preserve"> people can be replaced by algorithms</w:t>
+      </w:r>
+      <w:r>
+        <w:rPr>
+          <w:rFonts w:ascii="Arial" w:hAnsi="Arial" w:cs="Arial"/>
+          <w:bCs/>
+        </w:rPr>
         <w:t xml:space="preserve">. </w:t>
+      </w:r>
+      <w:r>
+        <w:rPr>
+          <w:rFonts w:ascii="Arial" w:hAnsi="Arial" w:cs="Arial"/>
+          <w:bCs/>
+        </w:rPr>
+        <w:t>This is a</w:t>
+      </w:r>
+      <w:r>
+        <w:rPr>
+          <w:rFonts w:ascii="Arial" w:hAnsi="Arial" w:cs="Arial"/>
+          <w:bCs/>
+        </w:rPr>
+        <w:t xml:space="preserve"> one step before fully diminish</w:t>
+      </w:r>
+      <w:r>
+        <w:rPr>
+          <w:rFonts w:ascii="Arial" w:hAnsi="Arial" w:cs="Arial"/>
+          <w:bCs/>
+        </w:rPr>
+        <w:t>ing</w:t>
+      </w:r>
+      <w:r>
+        <w:rPr>
+          <w:rFonts w:ascii="Arial" w:hAnsi="Arial" w:cs="Arial"/>
+          <w:bCs/>
+        </w:rPr>
+        <w:t xml:space="preserve"> interaction</w:t>
+      </w:r>
+      <w:r>
+        <w:rPr>
+          <w:rFonts w:ascii="Arial" w:hAnsi="Arial" w:cs="Arial"/>
+          <w:bCs/>
+        </w:rPr>
+        <w:t>s</w:t>
+      </w:r>
+      <w:r>
+        <w:rPr>
+          <w:rFonts w:ascii="Arial" w:hAnsi="Arial" w:cs="Arial"/>
+          <w:bCs/>
+        </w:rPr>
+        <w:t xml:space="preserve"> between </w:t>
+      </w:r>
+      <w:r>
+        <w:rPr>
+          <w:rFonts w:ascii="Arial" w:hAnsi="Arial" w:cs="Arial"/>
+          <w:bCs/>
+        </w:rPr>
+        <w:t>players</w:t>
+      </w:r>
+      <w:r>
+        <w:rPr>
+          <w:rFonts w:ascii="Arial" w:hAnsi="Arial" w:cs="Arial"/>
+          <w:bCs/>
+        </w:rPr>
+        <w:t xml:space="preserve"> and de</w:t>
+      </w:r>
+      <w:r>
+        <w:rPr>
+          <w:rFonts w:ascii="Arial" w:hAnsi="Arial" w:cs="Arial"/>
+          <w:bCs/>
+        </w:rPr>
+        <w:t xml:space="preserve">velopers as </w:t>
+      </w:r>
+      <w:r>
+        <w:rPr>
+          <w:rFonts w:ascii="Arial" w:hAnsi="Arial" w:cs="Arial"/>
+          <w:bCs/>
+        </w:rPr>
+        <w:t>authors</w:t>
+      </w:r>
+      <w:r>
+        <w:rPr>
+          <w:rFonts w:ascii="Arial" w:hAnsi="Arial" w:cs="Arial"/>
+          <w:bCs/>
+        </w:rPr>
+        <w:t xml:space="preserve"> in games</w:t>
+      </w:r>
+      <w:r>
+        <w:rPr>
+          <w:rFonts w:ascii="Arial" w:hAnsi="Arial" w:cs="Arial"/>
+          <w:bCs/>
+        </w:rPr>
+        <w:t xml:space="preserve">. </w:t>
+      </w:r>
+      <w:commentRangeStart w:id="0"/>
+      <w:r>
+        <w:rPr>
+          <w:rFonts w:ascii="Arial" w:hAnsi="Arial" w:cs="Arial"/>
+          <w:bCs/>
+        </w:rPr>
+        <w:t>Is a human even required in the development cycle of enjoyable games?</w:t>
+      </w:r>
+      <w:commentRangeEnd w:id="0"/>
+      <w:r>
+        <w:rPr>
+          <w:rStyle w:val="CommentReference"/>
+          <w:rFonts w:ascii="Arial" w:hAnsi="Arial" w:cs="Arial"/>
+          <w:bCs/>
+          <w:sz w:val="22"/>
+          <w:szCs w:val="22"/>
+        </w:rPr>
+        <w:commentReference w:id="0"/>
+      </w:r>
+      <w:r>
+        <w:rPr>
+          <w:rFonts w:ascii="Arial" w:hAnsi="Arial" w:cs="Arial"/>
+          <w:bCs/>
+        </w:rPr>
+        <w:t xml:space="preserve"> </w:t>
       </w:r>
     </w:p>
     <w:p>
@@ -213,35 +498,28 @@
           <w:rFonts w:ascii="Arial" w:hAnsi="Arial" w:cs="Arial"/>
           <w:bCs/>
         </w:rPr>
-        <w:t xml:space="preserve">But it is </w:t>
-      </w:r>
-      <w:r>
-        <w:rPr>
-          <w:rFonts w:ascii="Arial" w:hAnsi="Arial" w:cs="Arial"/>
-          <w:bCs/>
-        </w:rPr>
-        <w:t xml:space="preserve">the </w:t>
-      </w:r>
-      <w:r>
-        <w:rPr>
-          <w:rFonts w:ascii="Arial" w:hAnsi="Arial" w:cs="Arial"/>
-          <w:bCs/>
-        </w:rPr>
-        <w:t xml:space="preserve">first time in the history of this amazing craft when the changes </w:t>
-      </w:r>
-      <w:r>
-        <w:rPr>
-          <w:rFonts w:ascii="Arial" w:hAnsi="Arial" w:cs="Arial"/>
-          <w:bCs/>
-        </w:rPr>
-        <w:t xml:space="preserve">in </w:t>
-      </w:r>
-      <w:r>
-        <w:rPr>
-          <w:rFonts w:ascii="Arial" w:hAnsi="Arial" w:cs="Arial"/>
-          <w:bCs/>
-        </w:rPr>
-        <w:t xml:space="preserve">nature </w:t>
+        <w:t>I believe</w:t>
+      </w:r>
+      <w:r>
+        <w:rPr>
+          <w:rFonts w:ascii="Arial" w:hAnsi="Arial" w:cs="Arial"/>
+          <w:bCs/>
+        </w:rPr>
+        <w:t xml:space="preserve"> that human</w:t>
+      </w:r>
+      <w:r>
+        <w:rPr>
+          <w:rFonts w:ascii="Arial" w:hAnsi="Arial" w:cs="Arial"/>
+          <w:bCs/>
+        </w:rPr>
+        <w:t>s</w:t>
+      </w:r>
+      <w:r>
+        <w:rPr>
+          <w:rFonts w:ascii="Arial" w:hAnsi="Arial" w:cs="Arial"/>
+          <w:bCs/>
+        </w:rPr>
+        <w:t xml:space="preserve"> </w:t>
       </w:r>
       <w:r>
         <w:rPr>
@@ -255,7 +533,14 @@
           <w:rFonts w:ascii="Arial" w:hAnsi="Arial" w:cs="Arial"/>
           <w:bCs/>
         </w:rPr>
-        <w:t xml:space="preserve"> not just</w:t>
+        <w:t xml:space="preserve"> required for the development of an enjoyable game, because</w:t>
+      </w:r>
+      <w:r>
+        <w:rPr>
+          <w:rFonts w:ascii="Arial" w:hAnsi="Arial" w:cs="Arial"/>
+          <w:bCs/>
+        </w:rPr>
+        <w:t xml:space="preserve"> the process of</w:t>
       </w:r>
       <w:r>
         <w:rPr>
@@ -269,6 +554,84 @@
           <w:rFonts w:ascii="Arial" w:hAnsi="Arial" w:cs="Arial"/>
           <w:bCs/>
         </w:rPr>
+        <w:t>g</w:t>
+      </w:r>
+      <w:r>
+        <w:rPr>
+          <w:rFonts w:ascii="Arial" w:hAnsi="Arial" w:cs="Arial"/>
+          <w:bCs/>
+        </w:rPr>
+        <w:t xml:space="preserve">ame development and design is not </w:t>
+      </w:r>
+      <w:r>
+        <w:rPr>
+          <w:rFonts w:ascii="Arial" w:hAnsi="Arial" w:cs="Arial"/>
+          <w:bCs/>
+        </w:rPr>
+        <w:t>only</w:t>
+      </w:r>
+      <w:r>
+        <w:rPr>
+          <w:rFonts w:ascii="Arial" w:hAnsi="Arial" w:cs="Arial"/>
+          <w:bCs/>
+        </w:rPr>
+        <w:t xml:space="preserve"> making content or code systems</w:t>
+      </w:r>
+      <w:r>
+        <w:rPr>
+          <w:rFonts w:ascii="Arial" w:hAnsi="Arial" w:cs="Arial"/>
+          <w:bCs/>
+        </w:rPr>
+        <w:t>,</w:t>
+      </w:r>
+      <w:r>
+        <w:rPr>
+          <w:rFonts w:ascii="Arial" w:hAnsi="Arial" w:cs="Arial"/>
+          <w:bCs/>
+        </w:rPr>
+        <w:t xml:space="preserve"> which can be</w:t>
+      </w:r>
+      <w:r>
+        <w:rPr>
+          <w:rFonts w:ascii="Arial" w:hAnsi="Arial" w:cs="Arial"/>
+          <w:bCs/>
+        </w:rPr>
+        <w:t xml:space="preserve"> partially</w:t>
+      </w:r>
+      <w:r>
+        <w:rPr>
+          <w:rFonts w:ascii="Arial" w:hAnsi="Arial" w:cs="Arial"/>
+          <w:bCs/>
+        </w:rPr>
+        <w:t xml:space="preserve"> replaced even nowadays</w:t>
+      </w:r>
+      <w:r>
+        <w:rPr>
+          <w:rFonts w:ascii="Arial" w:hAnsi="Arial" w:cs="Arial"/>
+          <w:bCs/>
+        </w:rPr>
+        <w:t>;</w:t>
+      </w:r>
+      <w:r>
+        <w:rPr>
+          <w:rFonts w:ascii="Arial" w:hAnsi="Arial" w:cs="Arial"/>
+          <w:bCs/>
+        </w:rPr>
+        <w:t xml:space="preserve"> </w:t>
+      </w:r>
+      <w:commentRangeStart w:id="1"/>
+      <w:r>
+        <w:rPr>
+          <w:rFonts w:ascii="Arial" w:hAnsi="Arial" w:cs="Arial"/>
+          <w:bCs/>
+        </w:rPr>
+        <w:t xml:space="preserve">games are </w:t>
+      </w:r>
+      <w:r>
+        <w:rPr>
+          <w:rFonts w:ascii="Arial" w:hAnsi="Arial" w:cs="Arial"/>
+          <w:bCs/>
+        </w:rPr>
         <w:t xml:space="preserve">a </w:t>
       </w:r>
       <w:r>
@@ -276,21 +639,139 @@
           <w:rFonts w:ascii="Arial" w:hAnsi="Arial" w:cs="Arial"/>
           <w:bCs/>
         </w:rPr>
-        <w:t xml:space="preserve">need </w:t>
-      </w:r>
-      <w:r>
-        <w:rPr>
-          <w:rFonts w:ascii="Arial" w:hAnsi="Arial" w:cs="Arial"/>
-          <w:bCs/>
-        </w:rPr>
-        <w:t>for</w:t>
-      </w:r>
-      <w:r>
-        <w:rPr>
-          <w:rFonts w:ascii="Arial" w:hAnsi="Arial" w:cs="Arial"/>
-          <w:bCs/>
-        </w:rPr>
-        <w:t xml:space="preserve"> learning </w:t>
+        <w:t>source of emotions and experience, which developers want to share with other people</w:t>
+      </w:r>
+      <w:r>
+        <w:rPr>
+          <w:rFonts w:ascii="Arial" w:hAnsi="Arial" w:cs="Arial"/>
+          <w:bCs/>
+        </w:rPr>
+        <w:t xml:space="preserve"> </w:t>
+      </w:r>
+      <w:r>
+        <w:rPr>
+          <w:rFonts w:ascii="Arial" w:hAnsi="Arial" w:cs="Arial"/>
+          <w:bCs/>
+        </w:rPr>
+        <w:fldChar w:fldCharType="begin"/>
+      </w:r>
+      <w:r>
+        <w:rPr>
+          <w:rFonts w:ascii="Arial" w:hAnsi="Arial" w:cs="Arial"/>
+          <w:bCs/>
+        </w:rPr>
+        <w:instrText xml:space="preserve"> ADDIN ZOTERO_ITEM CSL_CITATION {"citationID":"lkDtbZ1Z","properties":{"formattedCitation":"(Schell, 2008)","plainCitation":"(Schell, 2008)","noteIndex":0},"citationItems":[{"id":91,"uris":["http://zotero.org/users/18403491/items/BPTYJTBB"],"itemData":{"id":91,"type":"book","archive_location":"atuc.KOHA.ATU.408100156","ISBN":"978-0-12-369496-6","language":"eng","publisher":"Elsevier/Morgan Kaufmann","source":"EBSCOhost","title":"The art of game design : a book of lenses / by Jesse Schell.","title-short":"The art of game design","author":[{"family":"Schell","given":"Jesse"}],"issued":{"date-parts":[["2008",1,1]]}}}],"schema":"https://github.com/citation-style-language/schema/raw/master/csl-citation.json"} </w:instrText>
+      </w:r>
+      <w:r>
+        <w:rPr>
+          <w:rFonts w:ascii="Arial" w:hAnsi="Arial" w:cs="Arial"/>
+          <w:bCs/>
+        </w:rPr>
+        <w:fldChar w:fldCharType="separate"/>
+      </w:r>
+      <w:r>
+        <w:rPr>
+          <w:rFonts w:ascii="Arial" w:hAnsi="Arial" w:cs="Arial"/>
+        </w:rPr>
+        <w:t>(Schell, 2008)</w:t>
+      </w:r>
+      <w:r>
+        <w:rPr>
+          <w:rFonts w:ascii="Arial" w:hAnsi="Arial" w:cs="Arial"/>
+          <w:bCs/>
+        </w:rPr>
+        <w:fldChar w:fldCharType="end"/>
+      </w:r>
+      <w:r>
+        <w:rPr>
+          <w:rFonts w:ascii="Arial" w:hAnsi="Arial" w:cs="Arial"/>
+          <w:bCs/>
+        </w:rPr>
+        <w:t xml:space="preserve">. </w:t>
+      </w:r>
+      <w:r>
+        <w:rPr>
+          <w:rFonts w:ascii="Arial" w:hAnsi="Arial" w:cs="Arial"/>
+          <w:bCs/>
+        </w:rPr>
+        <w:t>Even</w:t>
+      </w:r>
+      <w:r>
+        <w:rPr>
+          <w:rFonts w:ascii="Arial" w:hAnsi="Arial" w:cs="Arial"/>
+          <w:bCs/>
+        </w:rPr>
+        <w:t xml:space="preserve"> </w:t>
+      </w:r>
+      <w:r>
+        <w:rPr>
+          <w:rFonts w:ascii="Arial" w:hAnsi="Arial" w:cs="Arial"/>
+          <w:bCs/>
+        </w:rPr>
+        <w:t>professional designers</w:t>
+      </w:r>
+      <w:r>
+        <w:rPr>
+          <w:rFonts w:ascii="Arial" w:hAnsi="Arial" w:cs="Arial"/>
+          <w:bCs/>
+        </w:rPr>
+        <w:t xml:space="preserve"> mention having </w:t>
+      </w:r>
+      <w:r>
+        <w:rPr>
+          <w:rFonts w:ascii="Arial" w:hAnsi="Arial" w:cs="Arial"/>
+          <w:bCs/>
+        </w:rPr>
+        <w:t>struggle</w:t>
+      </w:r>
+      <w:r>
+        <w:rPr>
+          <w:rFonts w:ascii="Arial" w:hAnsi="Arial" w:cs="Arial"/>
+          <w:bCs/>
+        </w:rPr>
+        <w:t>s</w:t>
+      </w:r>
+      <w:r>
+        <w:rPr>
+          <w:rFonts w:ascii="Arial" w:hAnsi="Arial" w:cs="Arial"/>
+          <w:bCs/>
+        </w:rPr>
+        <w:t xml:space="preserve"> to</w:t>
+      </w:r>
+      <w:r>
+        <w:rPr>
+          <w:rFonts w:ascii="Arial" w:hAnsi="Arial" w:cs="Arial"/>
+          <w:bCs/>
+        </w:rPr>
+        <w:t xml:space="preserve"> </w:t>
+      </w:r>
+      <w:r>
+        <w:rPr>
+          <w:rFonts w:ascii="Arial" w:hAnsi="Arial" w:cs="Arial"/>
+          <w:bCs/>
+        </w:rPr>
+        <w:t>create</w:t>
+      </w:r>
+      <w:r>
+        <w:rPr>
+          <w:rFonts w:ascii="Arial" w:hAnsi="Arial" w:cs="Arial"/>
+          <w:bCs/>
+        </w:rPr>
+        <w:t xml:space="preserve"> and </w:t>
+      </w:r>
+      <w:r>
+        <w:rPr>
+          <w:rFonts w:ascii="Arial" w:hAnsi="Arial" w:cs="Arial"/>
+          <w:bCs/>
+        </w:rPr>
+        <w:t>design</w:t>
+      </w:r>
+      <w:r>
+        <w:rPr>
+          <w:rFonts w:ascii="Arial" w:hAnsi="Arial" w:cs="Arial"/>
+          <w:bCs/>
+        </w:rPr>
+        <w:t xml:space="preserve"> </w:t>
       </w:r>
       <w:r>
         <w:rPr>
@@ -304,227 +785,37 @@
           <w:rFonts w:ascii="Arial" w:hAnsi="Arial" w:cs="Arial"/>
           <w:bCs/>
         </w:rPr>
-        <w:t>new system or technology</w:t>
-      </w:r>
-      <w:r>
-        <w:rPr>
-          <w:rFonts w:ascii="Arial" w:hAnsi="Arial" w:cs="Arial"/>
-          <w:bCs/>
-        </w:rPr>
-        <w:t xml:space="preserve">, </w:t>
-      </w:r>
-      <w:r>
-        <w:rPr>
-          <w:rFonts w:ascii="Arial" w:hAnsi="Arial" w:cs="Arial"/>
-          <w:bCs/>
-        </w:rPr>
-        <w:t xml:space="preserve">it is something scarier and tempting at the same time. It is </w:t>
-      </w:r>
-      <w:r>
-        <w:rPr>
-          <w:rFonts w:ascii="Arial" w:hAnsi="Arial" w:cs="Arial"/>
-          <w:bCs/>
-        </w:rPr>
-        <w:t xml:space="preserve">the </w:t>
-      </w:r>
-      <w:r>
-        <w:rPr>
-          <w:rFonts w:ascii="Arial" w:hAnsi="Arial" w:cs="Arial"/>
-          <w:bCs/>
-        </w:rPr>
-        <w:t xml:space="preserve">first time </w:t>
-      </w:r>
-      <w:r>
-        <w:rPr>
-          <w:rFonts w:ascii="Arial" w:hAnsi="Arial" w:cs="Arial"/>
-          <w:bCs/>
-        </w:rPr>
-        <w:t>that</w:t>
-      </w:r>
-      <w:r>
-        <w:rPr>
-          <w:rFonts w:ascii="Arial" w:hAnsi="Arial" w:cs="Arial"/>
-          <w:bCs/>
-        </w:rPr>
-        <w:t xml:space="preserve"> people can be replaced by algorithms</w:t>
-      </w:r>
-      <w:r>
-        <w:rPr>
-          <w:rFonts w:ascii="Arial" w:hAnsi="Arial" w:cs="Arial"/>
-          <w:bCs/>
-        </w:rPr>
-        <w:t>. We</w:t>
-      </w:r>
-      <w:r>
-        <w:rPr>
-          <w:rFonts w:ascii="Arial" w:hAnsi="Arial" w:cs="Arial"/>
-          <w:bCs/>
-        </w:rPr>
-        <w:t xml:space="preserve"> are one step before fully diminish</w:t>
-      </w:r>
-      <w:r>
-        <w:rPr>
-          <w:rFonts w:ascii="Arial" w:hAnsi="Arial" w:cs="Arial"/>
-          <w:bCs/>
-        </w:rPr>
-        <w:t>ing</w:t>
-      </w:r>
-      <w:r>
-        <w:rPr>
-          <w:rFonts w:ascii="Arial" w:hAnsi="Arial" w:cs="Arial"/>
-          <w:bCs/>
-        </w:rPr>
-        <w:t xml:space="preserve"> interaction</w:t>
-      </w:r>
-      <w:r>
-        <w:rPr>
-          <w:rFonts w:ascii="Arial" w:hAnsi="Arial" w:cs="Arial"/>
-          <w:bCs/>
-        </w:rPr>
-        <w:t>s</w:t>
-      </w:r>
-      <w:r>
-        <w:rPr>
-          <w:rFonts w:ascii="Arial" w:hAnsi="Arial" w:cs="Arial"/>
-          <w:bCs/>
-        </w:rPr>
-        <w:t xml:space="preserve"> between </w:t>
-      </w:r>
-      <w:r>
-        <w:rPr>
-          <w:rFonts w:ascii="Arial" w:hAnsi="Arial" w:cs="Arial"/>
-          <w:bCs/>
-        </w:rPr>
-        <w:t>players</w:t>
-      </w:r>
-      <w:r>
-        <w:rPr>
-          <w:rFonts w:ascii="Arial" w:hAnsi="Arial" w:cs="Arial"/>
-          <w:bCs/>
-        </w:rPr>
-        <w:t xml:space="preserve"> and de</w:t>
-      </w:r>
-      <w:r>
-        <w:rPr>
-          <w:rFonts w:ascii="Arial" w:hAnsi="Arial" w:cs="Arial"/>
-          <w:bCs/>
-        </w:rPr>
-        <w:t xml:space="preserve">velopers as </w:t>
-      </w:r>
-      <w:r>
-        <w:rPr>
-          <w:rFonts w:ascii="Arial" w:hAnsi="Arial" w:cs="Arial"/>
-          <w:bCs/>
-        </w:rPr>
-        <w:t>authors</w:t>
-      </w:r>
-      <w:r>
-        <w:rPr>
-          <w:rFonts w:ascii="Arial" w:hAnsi="Arial" w:cs="Arial"/>
-          <w:bCs/>
-        </w:rPr>
-        <w:t xml:space="preserve"> in games</w:t>
-      </w:r>
-      <w:r>
-        <w:rPr>
-          <w:rFonts w:ascii="Arial" w:hAnsi="Arial" w:cs="Arial"/>
-          <w:bCs/>
-        </w:rPr>
-        <w:t xml:space="preserve">, </w:t>
-      </w:r>
-      <w:r>
-        <w:rPr>
-          <w:rFonts w:ascii="Arial" w:hAnsi="Arial" w:cs="Arial"/>
-          <w:bCs/>
-        </w:rPr>
-        <w:t>but is this what we wanted</w:t>
-      </w:r>
-      <w:r>
-        <w:rPr>
-          <w:rFonts w:ascii="Arial" w:hAnsi="Arial" w:cs="Arial"/>
-          <w:bCs/>
-        </w:rPr>
-        <w:t>?</w:t>
-      </w:r>
-      <w:r>
-        <w:rPr>
-          <w:rFonts w:ascii="Arial" w:hAnsi="Arial" w:cs="Arial"/>
-          <w:bCs/>
-        </w:rPr>
-        <w:t xml:space="preserve"> Can we just trust </w:t>
-      </w:r>
-      <w:r>
-        <w:rPr>
-          <w:rFonts w:ascii="Arial" w:hAnsi="Arial" w:cs="Arial"/>
-          <w:bCs/>
-        </w:rPr>
-        <w:t xml:space="preserve">the </w:t>
-      </w:r>
-      <w:r>
-        <w:rPr>
-          <w:rFonts w:ascii="Arial" w:hAnsi="Arial" w:cs="Arial"/>
-          <w:bCs/>
-        </w:rPr>
-        <w:t xml:space="preserve">machine to create every part of </w:t>
-      </w:r>
-      <w:r>
-        <w:rPr>
-          <w:rFonts w:ascii="Arial" w:hAnsi="Arial" w:cs="Arial"/>
-          <w:bCs/>
-        </w:rPr>
-        <w:t xml:space="preserve">the </w:t>
-      </w:r>
-      <w:r>
-        <w:rPr>
-          <w:rFonts w:ascii="Arial" w:hAnsi="Arial" w:cs="Arial"/>
-          <w:bCs/>
-        </w:rPr>
-        <w:t xml:space="preserve">game which will be played by </w:t>
-      </w:r>
-      <w:r>
-        <w:rPr>
-          <w:rFonts w:ascii="Arial" w:hAnsi="Arial" w:cs="Arial"/>
-          <w:bCs/>
-        </w:rPr>
-        <w:t>humans</w:t>
-      </w:r>
-      <w:r>
-        <w:rPr>
-          <w:rFonts w:ascii="Arial" w:hAnsi="Arial" w:cs="Arial"/>
-          <w:bCs/>
-        </w:rPr>
-        <w:t>?</w:t>
-      </w:r>
-      <w:r>
-        <w:rPr>
-          <w:rFonts w:ascii="Arial" w:hAnsi="Arial" w:cs="Arial"/>
-          <w:bCs/>
-        </w:rPr>
-        <w:t xml:space="preserve"> Will those games be enjoyable</w:t>
-      </w:r>
-      <w:r>
-        <w:rPr>
-          <w:rFonts w:ascii="Arial" w:hAnsi="Arial" w:cs="Arial"/>
-          <w:bCs/>
-        </w:rPr>
-        <w:t xml:space="preserve"> and fun</w:t>
-      </w:r>
-      <w:r>
-        <w:rPr>
-          <w:rFonts w:ascii="Arial" w:hAnsi="Arial" w:cs="Arial"/>
-          <w:bCs/>
-        </w:rPr>
-        <w:t xml:space="preserve">? </w:t>
-      </w:r>
-      <w:commentRangeStart w:id="0"/>
-      <w:r>
-        <w:rPr>
-          <w:rFonts w:ascii="Arial" w:hAnsi="Arial" w:cs="Arial"/>
-          <w:bCs/>
-        </w:rPr>
-        <w:t>Is a human even required in the development cycle of enjoyable games?</w:t>
-      </w:r>
-      <w:commentRangeEnd w:id="0"/>
+        <w:t>source of emotions and experience</w:t>
+      </w:r>
+      <w:r>
+        <w:rPr>
+          <w:rFonts w:ascii="Arial" w:hAnsi="Arial" w:cs="Arial"/>
+          <w:bCs/>
+        </w:rPr>
+        <w:t xml:space="preserve"> the same way as </w:t>
+      </w:r>
+      <w:r>
+        <w:rPr>
+          <w:rFonts w:ascii="Arial" w:hAnsi="Arial" w:cs="Arial"/>
+          <w:bCs/>
+        </w:rPr>
+        <w:t>they</w:t>
+      </w:r>
+      <w:r>
+        <w:rPr>
+          <w:rFonts w:ascii="Arial" w:hAnsi="Arial" w:cs="Arial"/>
+          <w:bCs/>
+        </w:rPr>
+        <w:t xml:space="preserve"> expect</w:t>
+      </w:r>
+      <w:r>
+        <w:rPr>
+          <w:rFonts w:ascii="Arial" w:hAnsi="Arial" w:cs="Arial"/>
+          <w:bCs/>
+        </w:rPr>
+        <w:t>. It is simply impossible for any kind of technology to predict what an actual player will feel.</w:t>
+      </w:r>
+      <w:commentRangeEnd w:id="1"/>
       <w:r>
         <w:rPr>
           <w:rStyle w:val="CommentReference"/>
@@ -533,7 +824,7 @@
           <w:sz w:val="22"/>
           <w:szCs w:val="22"/>
         </w:rPr>
-        <w:commentReference w:id="0"/>
+        <w:commentReference w:id="1"/>
       </w:r>
       <w:r>
         <w:rPr>
@@ -547,7 +838,92 @@
           <w:rFonts w:ascii="Arial" w:hAnsi="Arial" w:cs="Arial"/>
           <w:bCs/>
         </w:rPr>
-        <w:t xml:space="preserve">I believe that </w:t>
+        <w:t>This problem leads</w:t>
+      </w:r>
+      <w:r>
+        <w:rPr>
+          <w:rFonts w:ascii="Arial" w:hAnsi="Arial" w:cs="Arial"/>
+          <w:bCs/>
+        </w:rPr>
+        <w:t xml:space="preserve"> </w:t>
+      </w:r>
+      <w:commentRangeStart w:id="2"/>
+      <w:r>
+        <w:rPr>
+          <w:rFonts w:ascii="Arial" w:hAnsi="Arial" w:cs="Arial"/>
+          <w:bCs/>
+        </w:rPr>
+        <w:t>designers</w:t>
+      </w:r>
+      <w:r>
+        <w:rPr>
+          <w:rFonts w:ascii="Arial" w:hAnsi="Arial" w:cs="Arial"/>
+          <w:bCs/>
+        </w:rPr>
+        <w:t xml:space="preserve"> to an iterative choice of </w:t>
+      </w:r>
+      <w:r>
+        <w:rPr>
+          <w:rFonts w:ascii="Arial" w:hAnsi="Arial" w:cs="Arial"/>
+          <w:bCs/>
+        </w:rPr>
+        <w:t>workflow</w:t>
+      </w:r>
+      <w:r>
+        <w:rPr>
+          <w:rFonts w:ascii="Arial" w:hAnsi="Arial" w:cs="Arial"/>
+          <w:bCs/>
+        </w:rPr>
+        <w:t xml:space="preserve">; </w:t>
+      </w:r>
+      <w:r>
+        <w:rPr>
+          <w:rFonts w:ascii="Arial" w:hAnsi="Arial" w:cs="Arial"/>
+          <w:bCs/>
+        </w:rPr>
+        <w:t>i</w:t>
+      </w:r>
+      <w:r>
+        <w:rPr>
+          <w:rFonts w:ascii="Arial" w:hAnsi="Arial" w:cs="Arial"/>
+          <w:bCs/>
+        </w:rPr>
+        <w:t>nstead of trusting</w:t>
+      </w:r>
+      <w:r>
+        <w:rPr>
+          <w:rFonts w:ascii="Arial" w:hAnsi="Arial" w:cs="Arial"/>
+          <w:bCs/>
+        </w:rPr>
+        <w:t xml:space="preserve"> and </w:t>
+      </w:r>
+      <w:r>
+        <w:rPr>
+          <w:rFonts w:ascii="Arial" w:hAnsi="Arial" w:cs="Arial"/>
+          <w:bCs/>
+        </w:rPr>
+        <w:t>going</w:t>
+      </w:r>
+      <w:r>
+        <w:rPr>
+          <w:rFonts w:ascii="Arial" w:hAnsi="Arial" w:cs="Arial"/>
+          <w:bCs/>
+        </w:rPr>
+        <w:t xml:space="preserve"> </w:t>
+      </w:r>
+      <w:r>
+        <w:rPr>
+          <w:rFonts w:ascii="Arial" w:hAnsi="Arial" w:cs="Arial"/>
+          <w:bCs/>
+        </w:rPr>
+        <w:t>with</w:t>
+      </w:r>
+      <w:r>
+        <w:rPr>
+          <w:rFonts w:ascii="Arial" w:hAnsi="Arial" w:cs="Arial"/>
+          <w:bCs/>
+        </w:rPr>
+        <w:t xml:space="preserve"> </w:t>
       </w:r>
       <w:r>
         <w:rPr>
@@ -561,177 +937,44 @@
           <w:rFonts w:ascii="Arial" w:hAnsi="Arial" w:cs="Arial"/>
           <w:bCs/>
         </w:rPr>
-        <w:t xml:space="preserve">answer </w:t>
-      </w:r>
-      <w:r>
-        <w:rPr>
-          <w:rFonts w:ascii="Arial" w:hAnsi="Arial" w:cs="Arial"/>
-          <w:bCs/>
-        </w:rPr>
-        <w:t>to</w:t>
-      </w:r>
-      <w:r>
-        <w:rPr>
-          <w:rFonts w:ascii="Arial" w:hAnsi="Arial" w:cs="Arial"/>
-          <w:bCs/>
-        </w:rPr>
-        <w:t xml:space="preserve"> this question is </w:t>
-      </w:r>
-      <w:r>
-        <w:rPr>
-          <w:rFonts w:ascii="Arial" w:hAnsi="Arial" w:cs="Arial"/>
-          <w:bCs/>
-        </w:rPr>
-        <w:t xml:space="preserve">yes. Game development and design is not just about making content or code systems (which can be replaced even nowadays), </w:t>
-      </w:r>
-      <w:commentRangeStart w:id="1"/>
-      <w:r>
-        <w:rPr>
-          <w:rFonts w:ascii="Arial" w:hAnsi="Arial" w:cs="Arial"/>
-          <w:bCs/>
-        </w:rPr>
-        <w:t xml:space="preserve">games are </w:t>
-      </w:r>
-      <w:r>
-        <w:rPr>
-          <w:rFonts w:ascii="Arial" w:hAnsi="Arial" w:cs="Arial"/>
-          <w:bCs/>
-        </w:rPr>
-        <w:t xml:space="preserve">a </w:t>
-      </w:r>
-      <w:r>
-        <w:rPr>
-          <w:rFonts w:ascii="Arial" w:hAnsi="Arial" w:cs="Arial"/>
-          <w:bCs/>
-        </w:rPr>
-        <w:t>source of emotions and experience, which developers want to share with other people</w:t>
-      </w:r>
-      <w:r>
-        <w:rPr>
-          <w:rFonts w:ascii="Arial" w:hAnsi="Arial" w:cs="Arial"/>
-          <w:bCs/>
-        </w:rPr>
-        <w:t xml:space="preserve"> </w:t>
-      </w:r>
-      <w:r>
-        <w:rPr>
-          <w:rFonts w:ascii="Arial" w:hAnsi="Arial" w:cs="Arial"/>
-          <w:bCs/>
-        </w:rPr>
-        <w:fldChar w:fldCharType="begin"/>
-      </w:r>
-      <w:r>
-        <w:rPr>
-          <w:rFonts w:ascii="Arial" w:hAnsi="Arial" w:cs="Arial"/>
-          <w:bCs/>
-        </w:rPr>
-        <w:instrText xml:space="preserve"> ADDIN ZOTERO_ITEM CSL_CITATION {"citationID":"lkDtbZ1Z","properties":{"formattedCitation":"(Schell, 2008)","plainCitation":"(Schell, 2008)","noteIndex":0},"citationItems":[{"id":91,"uris":["http://zotero.org/users/18403491/items/BPTYJTBB"],"itemData":{"id":91,"type":"book","archive_location":"atuc.KOHA.ATU.408100156","ISBN":"978-0-12-369496-6","language":"eng","publisher":"Elsevier/Morgan Kaufmann","source":"EBSCOhost","title":"The art of game design : a book of lenses / by Jesse Schell.","title-short":"The art of game design","author":[{"family":"Schell","given":"Jesse"}],"issued":{"date-parts":[["2008",1,1]]}}}],"schema":"https://github.com/citation-style-language/schema/raw/master/csl-citation.json"} </w:instrText>
-      </w:r>
-      <w:r>
-        <w:rPr>
-          <w:rFonts w:ascii="Arial" w:hAnsi="Arial" w:cs="Arial"/>
-          <w:bCs/>
-        </w:rPr>
-        <w:fldChar w:fldCharType="separate"/>
-      </w:r>
-      <w:r>
-        <w:rPr>
-          <w:rFonts w:ascii="Arial" w:hAnsi="Arial" w:cs="Arial"/>
-        </w:rPr>
-        <w:t>(Schell, 2008)</w:t>
-      </w:r>
-      <w:r>
-        <w:rPr>
-          <w:rFonts w:ascii="Arial" w:hAnsi="Arial" w:cs="Arial"/>
-          <w:bCs/>
-        </w:rPr>
-        <w:fldChar w:fldCharType="end"/>
-      </w:r>
-      <w:r>
-        <w:rPr>
-          <w:rFonts w:ascii="Arial" w:hAnsi="Arial" w:cs="Arial"/>
-          <w:bCs/>
-        </w:rPr>
-        <w:t xml:space="preserve">. </w:t>
-      </w:r>
-      <w:r>
-        <w:rPr>
-          <w:rFonts w:ascii="Arial" w:hAnsi="Arial" w:cs="Arial"/>
-          <w:bCs/>
-        </w:rPr>
-        <w:t>Even</w:t>
-      </w:r>
-      <w:r>
-        <w:rPr>
-          <w:rFonts w:ascii="Arial" w:hAnsi="Arial" w:cs="Arial"/>
-          <w:bCs/>
-        </w:rPr>
-        <w:t xml:space="preserve"> another</w:t>
-      </w:r>
-      <w:r>
-        <w:rPr>
-          <w:rFonts w:ascii="Arial" w:hAnsi="Arial" w:cs="Arial"/>
-          <w:bCs/>
-        </w:rPr>
-        <w:t xml:space="preserve"> person </w:t>
-      </w:r>
-      <w:r>
-        <w:rPr>
-          <w:rFonts w:ascii="Arial" w:hAnsi="Arial" w:cs="Arial"/>
-          <w:bCs/>
-        </w:rPr>
-        <w:t>will struggle to</w:t>
-      </w:r>
-      <w:r>
-        <w:rPr>
-          <w:rFonts w:ascii="Arial" w:hAnsi="Arial" w:cs="Arial"/>
-          <w:bCs/>
-        </w:rPr>
-        <w:t xml:space="preserve"> design and </w:t>
-      </w:r>
-      <w:r>
-        <w:rPr>
-          <w:rFonts w:ascii="Arial" w:hAnsi="Arial" w:cs="Arial"/>
-          <w:bCs/>
-        </w:rPr>
-        <w:t>make</w:t>
-      </w:r>
-      <w:r>
-        <w:rPr>
-          <w:rFonts w:ascii="Arial" w:hAnsi="Arial" w:cs="Arial"/>
-          <w:bCs/>
-        </w:rPr>
-        <w:t xml:space="preserve"> </w:t>
-      </w:r>
-      <w:r>
-        <w:rPr>
-          <w:rFonts w:ascii="Arial" w:hAnsi="Arial" w:cs="Arial"/>
-          <w:bCs/>
-        </w:rPr>
-        <w:t xml:space="preserve">a </w:t>
-      </w:r>
-      <w:r>
-        <w:rPr>
-          <w:rFonts w:ascii="Arial" w:hAnsi="Arial" w:cs="Arial"/>
-          <w:bCs/>
-        </w:rPr>
-        <w:t>source of emotions and experience</w:t>
-      </w:r>
-      <w:r>
-        <w:rPr>
-          <w:rFonts w:ascii="Arial" w:hAnsi="Arial" w:cs="Arial"/>
-          <w:bCs/>
-        </w:rPr>
-        <w:t xml:space="preserve"> the same way as he expects</w:t>
-      </w:r>
-      <w:r>
-        <w:rPr>
-          <w:rFonts w:ascii="Arial" w:hAnsi="Arial" w:cs="Arial"/>
-          <w:bCs/>
-        </w:rPr>
-        <w:t>. It is simply impossible for any kind of technology to predict what an actual player will feel.</w:t>
-      </w:r>
-      <w:commentRangeEnd w:id="1"/>
+        <w:t>first idea</w:t>
+      </w:r>
+      <w:r>
+        <w:rPr>
+          <w:rFonts w:ascii="Arial" w:hAnsi="Arial" w:cs="Arial"/>
+          <w:bCs/>
+        </w:rPr>
+        <w:t xml:space="preserve">, </w:t>
+      </w:r>
+      <w:r>
+        <w:rPr>
+          <w:rFonts w:ascii="Arial" w:hAnsi="Arial" w:cs="Arial"/>
+          <w:bCs/>
+        </w:rPr>
+        <w:t>they make a countless number of prototypes to make one which feels right</w:t>
+      </w:r>
+      <w:r>
+        <w:rPr>
+          <w:rFonts w:ascii="Arial" w:hAnsi="Arial" w:cs="Arial"/>
+          <w:bCs/>
+        </w:rPr>
+        <w:t xml:space="preserve"> and give birth to a unique</w:t>
+      </w:r>
+      <w:r>
+        <w:rPr>
+          <w:rFonts w:ascii="Arial" w:hAnsi="Arial" w:cs="Arial"/>
+          <w:bCs/>
+        </w:rPr>
+        <w:t xml:space="preserve"> and enjoyable</w:t>
+      </w:r>
+      <w:r>
+        <w:rPr>
+          <w:rFonts w:ascii="Arial" w:hAnsi="Arial" w:cs="Arial"/>
+          <w:bCs/>
+        </w:rPr>
+        <w:t xml:space="preserve"> experience</w:t>
+      </w:r>
+      <w:commentRangeEnd w:id="2"/>
       <w:r>
         <w:rPr>
           <w:rStyle w:val="CommentReference"/>
@@ -740,7 +983,7 @@
           <w:sz w:val="22"/>
           <w:szCs w:val="22"/>
         </w:rPr>
-        <w:commentReference w:id="1"/>
+        <w:commentReference w:id="2"/>
       </w:r>
       <w:r>
         <w:rPr>
@@ -749,20 +992,82 @@
         </w:rPr>
         <w:t xml:space="preserve"> </w:t>
       </w:r>
-      <w:commentRangeStart w:id="2"/>
-      <w:r>
-        <w:rPr>
-          <w:rFonts w:ascii="Arial" w:hAnsi="Arial" w:cs="Arial"/>
-          <w:bCs/>
-        </w:rPr>
-        <w:t xml:space="preserve">We see how even professional game designers </w:t>
-      </w:r>
-      <w:r>
-        <w:rPr>
-          <w:rFonts w:ascii="Arial" w:hAnsi="Arial" w:cs="Arial"/>
-          <w:bCs/>
-        </w:rPr>
-        <w:t xml:space="preserve">can’t just trust and go for </w:t>
+      <w:r>
+        <w:rPr>
+          <w:rFonts w:ascii="Arial" w:hAnsi="Arial" w:cs="Arial"/>
+          <w:bCs/>
+        </w:rPr>
+        <w:fldChar w:fldCharType="begin"/>
+      </w:r>
+      <w:r>
+        <w:rPr>
+          <w:rFonts w:ascii="Arial" w:hAnsi="Arial" w:cs="Arial"/>
+          <w:bCs/>
+        </w:rPr>
+        <w:instrText xml:space="preserve"> ADDIN ZOTERO_ITEM CSL_CITATION {"citationID":"dRYx39GD","properties":{"formattedCitation":"(Schell, 2008)","plainCitation":"(Schell, 2008)","noteIndex":0},"citationItems":[{"id":91,"uris":["http://zotero.org/users/18403491/items/BPTYJTBB"],"itemData":{"id":91,"type":"book","archive_location":"atuc.KOHA.ATU.408100156","ISBN":"978-0-12-369496-6","language":"eng","publisher":"Elsevier/Morgan Kaufmann","source":"EBSCOhost","title":"The art of game design : a book of lenses / by Jesse Schell.","title-short":"The art of game design","author":[{"family":"Schell","given":"Jesse"}],"issued":{"date-parts":[["2008",1,1]]}}}],"schema":"https://github.com/citation-style-language/schema/raw/master/csl-citation.json"} </w:instrText>
+      </w:r>
+      <w:r>
+        <w:rPr>
+          <w:rFonts w:ascii="Arial" w:hAnsi="Arial" w:cs="Arial"/>
+          <w:bCs/>
+        </w:rPr>
+        <w:fldChar w:fldCharType="separate"/>
+      </w:r>
+      <w:r>
+        <w:rPr>
+          <w:rFonts w:ascii="Arial" w:hAnsi="Arial" w:cs="Arial"/>
+        </w:rPr>
+        <w:t>(Schell, 2008)</w:t>
+      </w:r>
+      <w:r>
+        <w:rPr>
+          <w:rFonts w:ascii="Arial" w:hAnsi="Arial" w:cs="Arial"/>
+          <w:bCs/>
+        </w:rPr>
+        <w:fldChar w:fldCharType="end"/>
+      </w:r>
+      <w:r>
+        <w:rPr>
+          <w:rFonts w:ascii="Arial" w:hAnsi="Arial" w:cs="Arial"/>
+          <w:bCs/>
+        </w:rPr>
+        <w:t>, which is quite impossible without the involvement of testers and designers to analyse and adapt the game.</w:t>
+      </w:r>
+      <w:commentRangeStart w:id="3"/>
+      <w:r>
+        <w:rPr>
+          <w:rFonts w:ascii="Arial" w:hAnsi="Arial" w:cs="Arial"/>
+          <w:bCs/>
+        </w:rPr>
+        <w:t xml:space="preserve"> </w:t>
+      </w:r>
+      <w:r>
+        <w:rPr>
+          <w:rFonts w:ascii="Arial" w:hAnsi="Arial" w:cs="Arial"/>
+          <w:bCs/>
+        </w:rPr>
+        <w:t>I</w:t>
+      </w:r>
+      <w:r>
+        <w:rPr>
+          <w:rFonts w:ascii="Arial" w:hAnsi="Arial" w:cs="Arial"/>
+          <w:bCs/>
+        </w:rPr>
+        <w:t xml:space="preserve">terative </w:t>
+      </w:r>
+      <w:r>
+        <w:rPr>
+          <w:rFonts w:ascii="Arial" w:hAnsi="Arial" w:cs="Arial"/>
+          <w:bCs/>
+        </w:rPr>
+        <w:t xml:space="preserve">design requires </w:t>
+      </w:r>
+      <w:r>
+        <w:rPr>
+          <w:rFonts w:ascii="Arial" w:hAnsi="Arial" w:cs="Arial"/>
+          <w:bCs/>
+        </w:rPr>
+        <w:t xml:space="preserve">developers to deeply understand and modify the smallest bits and holes in </w:t>
       </w:r>
       <w:r>
         <w:rPr>
@@ -776,37 +1081,37 @@
           <w:rFonts w:ascii="Arial" w:hAnsi="Arial" w:cs="Arial"/>
           <w:bCs/>
         </w:rPr>
-        <w:t>first idea</w:t>
-      </w:r>
-      <w:r>
-        <w:rPr>
-          <w:rFonts w:ascii="Arial" w:hAnsi="Arial" w:cs="Arial"/>
-          <w:bCs/>
-        </w:rPr>
-        <w:t xml:space="preserve"> they ge</w:t>
-      </w:r>
-      <w:r>
-        <w:rPr>
-          <w:rFonts w:ascii="Arial" w:hAnsi="Arial" w:cs="Arial"/>
-          <w:bCs/>
-        </w:rPr>
-        <w:t>t</w:t>
-      </w:r>
-      <w:r>
-        <w:rPr>
-          <w:rFonts w:ascii="Arial" w:hAnsi="Arial" w:cs="Arial"/>
-          <w:bCs/>
-        </w:rPr>
-        <w:t>. Instead, they make a countless number of prototypes to make one which feels right</w:t>
-      </w:r>
-      <w:r>
-        <w:rPr>
-          <w:rFonts w:ascii="Arial" w:hAnsi="Arial" w:cs="Arial"/>
-          <w:bCs/>
-        </w:rPr>
-        <w:t xml:space="preserve"> and give birth to a unique experience</w:t>
-      </w:r>
-      <w:commentRangeEnd w:id="2"/>
+        <w:t>development</w:t>
+      </w:r>
+      <w:r>
+        <w:rPr>
+          <w:rFonts w:ascii="Arial" w:hAnsi="Arial" w:cs="Arial"/>
+          <w:bCs/>
+        </w:rPr>
+        <w:t xml:space="preserve"> of a game</w:t>
+      </w:r>
+      <w:r>
+        <w:rPr>
+          <w:rFonts w:ascii="Arial" w:hAnsi="Arial" w:cs="Arial"/>
+          <w:bCs/>
+        </w:rPr>
+        <w:t>.</w:t>
+      </w:r>
+      <w:r>
+        <w:rPr>
+          <w:rFonts w:ascii="Arial" w:hAnsi="Arial" w:cs="Arial"/>
+          <w:bCs/>
+        </w:rPr>
+        <w:t xml:space="preserve"> If we let an algorithm or a tool do all this, we lose control over</w:t>
+      </w:r>
+      <w:r>
+        <w:rPr>
+          <w:rFonts w:ascii="Arial" w:hAnsi="Arial" w:cs="Arial"/>
+          <w:bCs/>
+        </w:rPr>
+        <w:t xml:space="preserve"> the exact details which refine the whole experience.</w:t>
+      </w:r>
+      <w:commentRangeEnd w:id="3"/>
       <w:r>
         <w:rPr>
           <w:rStyle w:val="CommentReference"/>
@@ -815,7 +1120,7 @@
           <w:sz w:val="22"/>
           <w:szCs w:val="22"/>
         </w:rPr>
-        <w:commentReference w:id="2"/>
+        <w:commentReference w:id="3"/>
       </w:r>
       <w:r>
         <w:rPr>
@@ -824,75 +1129,160 @@
         </w:rPr>
         <w:t xml:space="preserve"> </w:t>
       </w:r>
-      <w:r>
-        <w:rPr>
-          <w:rFonts w:ascii="Arial" w:hAnsi="Arial" w:cs="Arial"/>
-          <w:bCs/>
-        </w:rPr>
-        <w:fldChar w:fldCharType="begin"/>
-      </w:r>
-      <w:r>
-        <w:rPr>
-          <w:rFonts w:ascii="Arial" w:hAnsi="Arial" w:cs="Arial"/>
-          <w:bCs/>
-        </w:rPr>
-        <w:instrText xml:space="preserve"> ADDIN ZOTERO_ITEM CSL_CITATION {"citationID":"dRYx39GD","properties":{"formattedCitation":"(Schell, 2008)","plainCitation":"(Schell, 2008)","noteIndex":0},"citationItems":[{"id":91,"uris":["http://zotero.org/users/18403491/items/BPTYJTBB"],"itemData":{"id":91,"type":"book","archive_location":"atuc.KOHA.ATU.408100156","ISBN":"978-0-12-369496-6","language":"eng","publisher":"Elsevier/Morgan Kaufmann","source":"EBSCOhost","title":"The art of game design : a book of lenses / by Jesse Schell.","title-short":"The art of game design","author":[{"family":"Schell","given":"Jesse"}],"issued":{"date-parts":[["2008",1,1]]}}}],"schema":"https://github.com/citation-style-language/schema/raw/master/csl-citation.json"} </w:instrText>
-      </w:r>
-      <w:r>
-        <w:rPr>
-          <w:rFonts w:ascii="Arial" w:hAnsi="Arial" w:cs="Arial"/>
-          <w:bCs/>
-        </w:rPr>
-        <w:fldChar w:fldCharType="separate"/>
-      </w:r>
-      <w:r>
-        <w:rPr>
-          <w:rFonts w:ascii="Arial" w:hAnsi="Arial" w:cs="Arial"/>
-        </w:rPr>
-        <w:t>(Schell, 2008)</w:t>
-      </w:r>
-      <w:r>
-        <w:rPr>
-          <w:rFonts w:ascii="Arial" w:hAnsi="Arial" w:cs="Arial"/>
-          <w:bCs/>
-        </w:rPr>
-        <w:fldChar w:fldCharType="end"/>
-      </w:r>
-      <w:r>
-        <w:rPr>
-          <w:rFonts w:ascii="Arial" w:hAnsi="Arial" w:cs="Arial"/>
-          <w:bCs/>
-        </w:rPr>
-        <w:t xml:space="preserve">. </w:t>
-      </w:r>
-      <w:commentRangeStart w:id="3"/>
-      <w:r>
-        <w:rPr>
-          <w:rFonts w:ascii="Arial" w:hAnsi="Arial" w:cs="Arial"/>
-          <w:bCs/>
-        </w:rPr>
-        <w:t xml:space="preserve">Involving developers to deeply understand and modify the smallest bits and holes in </w:t>
-      </w:r>
-      <w:r>
-        <w:rPr>
-          <w:rFonts w:ascii="Arial" w:hAnsi="Arial" w:cs="Arial"/>
-          <w:bCs/>
-        </w:rPr>
-        <w:t xml:space="preserve">the </w:t>
-      </w:r>
-      <w:r>
-        <w:rPr>
-          <w:rFonts w:ascii="Arial" w:hAnsi="Arial" w:cs="Arial"/>
-          <w:bCs/>
-        </w:rPr>
-        <w:t>development</w:t>
-      </w:r>
-      <w:r>
-        <w:rPr>
-          <w:rFonts w:ascii="Arial" w:hAnsi="Arial" w:cs="Arial"/>
-          <w:bCs/>
-        </w:rPr>
-        <w:t xml:space="preserve"> of a game</w:t>
+      <w:commentRangeStart w:id="4"/>
+      <w:r>
+        <w:rPr>
+          <w:rFonts w:ascii="Arial" w:hAnsi="Arial" w:cs="Arial"/>
+          <w:bCs/>
+        </w:rPr>
+        <w:t xml:space="preserve">It is </w:t>
+      </w:r>
+      <w:r>
+        <w:rPr>
+          <w:rFonts w:ascii="Arial" w:hAnsi="Arial" w:cs="Arial"/>
+          <w:bCs/>
+        </w:rPr>
+        <w:t>a similar</w:t>
+      </w:r>
+      <w:r>
+        <w:rPr>
+          <w:rFonts w:ascii="Arial" w:hAnsi="Arial" w:cs="Arial"/>
+          <w:bCs/>
+        </w:rPr>
+        <w:t xml:space="preserve"> concept </w:t>
+      </w:r>
+      <w:r>
+        <w:rPr>
+          <w:rFonts w:ascii="Arial" w:hAnsi="Arial" w:cs="Arial"/>
+          <w:bCs/>
+        </w:rPr>
+        <w:t>to</w:t>
+      </w:r>
+      <w:r>
+        <w:rPr>
+          <w:rFonts w:ascii="Arial" w:hAnsi="Arial" w:cs="Arial"/>
+          <w:bCs/>
+        </w:rPr>
+        <w:t xml:space="preserve"> ask</w:t>
+      </w:r>
+      <w:r>
+        <w:rPr>
+          <w:rFonts w:ascii="Arial" w:hAnsi="Arial" w:cs="Arial"/>
+          <w:bCs/>
+        </w:rPr>
+        <w:t>ing</w:t>
+      </w:r>
+      <w:r>
+        <w:rPr>
+          <w:rFonts w:ascii="Arial" w:hAnsi="Arial" w:cs="Arial"/>
+          <w:bCs/>
+        </w:rPr>
+        <w:t xml:space="preserve"> a language model to write an essay in a language that </w:t>
+      </w:r>
+      <w:r>
+        <w:rPr>
+          <w:rFonts w:ascii="Arial" w:hAnsi="Arial" w:cs="Arial"/>
+          <w:bCs/>
+        </w:rPr>
+        <w:t>the user</w:t>
+      </w:r>
+      <w:r>
+        <w:rPr>
+          <w:rFonts w:ascii="Arial" w:hAnsi="Arial" w:cs="Arial"/>
+          <w:bCs/>
+        </w:rPr>
+        <w:t xml:space="preserve"> </w:t>
+      </w:r>
+      <w:r>
+        <w:rPr>
+          <w:rFonts w:ascii="Arial" w:hAnsi="Arial" w:cs="Arial"/>
+          <w:bCs/>
+        </w:rPr>
+        <w:t>doesn’t</w:t>
+      </w:r>
+      <w:r>
+        <w:rPr>
+          <w:rFonts w:ascii="Arial" w:hAnsi="Arial" w:cs="Arial"/>
+          <w:bCs/>
+        </w:rPr>
+        <w:t xml:space="preserve"> know</w:t>
+      </w:r>
+      <w:r>
+        <w:rPr>
+          <w:rFonts w:ascii="Arial" w:hAnsi="Arial" w:cs="Arial"/>
+          <w:bCs/>
+        </w:rPr>
+        <w:t>;</w:t>
+      </w:r>
+      <w:r>
+        <w:rPr>
+          <w:rFonts w:ascii="Arial" w:hAnsi="Arial" w:cs="Arial"/>
+          <w:bCs/>
+        </w:rPr>
+        <w:t xml:space="preserve"> </w:t>
+      </w:r>
+      <w:r>
+        <w:rPr>
+          <w:rFonts w:ascii="Arial" w:hAnsi="Arial" w:cs="Arial"/>
+          <w:bCs/>
+        </w:rPr>
+        <w:t>they</w:t>
+      </w:r>
+      <w:r>
+        <w:rPr>
+          <w:rFonts w:ascii="Arial" w:hAnsi="Arial" w:cs="Arial"/>
+          <w:bCs/>
+        </w:rPr>
+        <w:t xml:space="preserve"> will </w:t>
+      </w:r>
+      <w:r>
+        <w:rPr>
+          <w:rFonts w:ascii="Arial" w:hAnsi="Arial" w:cs="Arial"/>
+          <w:bCs/>
+        </w:rPr>
+        <w:t>not be</w:t>
+      </w:r>
+      <w:r>
+        <w:rPr>
+          <w:rFonts w:ascii="Arial" w:hAnsi="Arial" w:cs="Arial"/>
+          <w:bCs/>
+        </w:rPr>
+        <w:t xml:space="preserve"> able to edit</w:t>
+      </w:r>
+      <w:r>
+        <w:rPr>
+          <w:rFonts w:ascii="Arial" w:hAnsi="Arial" w:cs="Arial"/>
+          <w:bCs/>
+        </w:rPr>
+        <w:t xml:space="preserve"> or analyse</w:t>
+      </w:r>
+      <w:r>
+        <w:rPr>
+          <w:rFonts w:ascii="Arial" w:hAnsi="Arial" w:cs="Arial"/>
+          <w:bCs/>
+        </w:rPr>
+        <w:t xml:space="preserve"> the grammar</w:t>
+      </w:r>
+      <w:r>
+        <w:rPr>
+          <w:rFonts w:ascii="Arial" w:hAnsi="Arial" w:cs="Arial"/>
+          <w:bCs/>
+        </w:rPr>
+        <w:t xml:space="preserve"> and style</w:t>
+      </w:r>
+      <w:r>
+        <w:rPr>
+          <w:rFonts w:ascii="Arial" w:hAnsi="Arial" w:cs="Arial"/>
+          <w:bCs/>
+        </w:rPr>
+        <w:t xml:space="preserve"> in this essa</w:t>
+      </w:r>
+      <w:r>
+        <w:rPr>
+          <w:rFonts w:ascii="Arial" w:hAnsi="Arial" w:cs="Arial"/>
+          <w:bCs/>
+        </w:rPr>
+        <w:t>y</w:t>
       </w:r>
       <w:r>
         <w:rPr>
@@ -901,21 +1291,7 @@
         </w:rPr>
         <w:t>.</w:t>
       </w:r>
-      <w:r>
-        <w:rPr>
-          <w:rFonts w:ascii="Arial" w:hAnsi="Arial" w:cs="Arial"/>
-          <w:bCs/>
-        </w:rPr>
-        <w:t xml:space="preserve"> If we let an algorithm or a tool do all this, we lose control over</w:t>
-      </w:r>
-      <w:r>
-        <w:rPr>
-          <w:rFonts w:ascii="Arial" w:hAnsi="Arial" w:cs="Arial"/>
-          <w:bCs/>
-        </w:rPr>
-        <w:t xml:space="preserve"> the exact details which refine the whole experience.</w:t>
-      </w:r>
-      <w:commentRangeEnd w:id="3"/>
+      <w:commentRangeEnd w:id="4"/>
       <w:r>
         <w:rPr>
           <w:rStyle w:val="CommentReference"/>
@@ -924,95 +1300,6 @@
           <w:sz w:val="22"/>
           <w:szCs w:val="22"/>
         </w:rPr>
-        <w:commentReference w:id="3"/>
-      </w:r>
-      <w:r>
-        <w:rPr>
-          <w:rFonts w:ascii="Arial" w:hAnsi="Arial" w:cs="Arial"/>
-          <w:bCs/>
-        </w:rPr>
-        <w:t xml:space="preserve"> </w:t>
-      </w:r>
-      <w:commentRangeStart w:id="4"/>
-      <w:r>
-        <w:rPr>
-          <w:rFonts w:ascii="Arial" w:hAnsi="Arial" w:cs="Arial"/>
-          <w:bCs/>
-        </w:rPr>
-        <w:t>It is the same concept as</w:t>
-      </w:r>
-      <w:r>
-        <w:rPr>
-          <w:rFonts w:ascii="Arial" w:hAnsi="Arial" w:cs="Arial"/>
-          <w:bCs/>
-        </w:rPr>
-        <w:t xml:space="preserve"> ask</w:t>
-      </w:r>
-      <w:r>
-        <w:rPr>
-          <w:rFonts w:ascii="Arial" w:hAnsi="Arial" w:cs="Arial"/>
-          <w:bCs/>
-        </w:rPr>
-        <w:t>ing</w:t>
-      </w:r>
-      <w:r>
-        <w:rPr>
-          <w:rFonts w:ascii="Arial" w:hAnsi="Arial" w:cs="Arial"/>
-          <w:bCs/>
-        </w:rPr>
-        <w:t xml:space="preserve"> a language model to write an essay in a language that we don’t know</w:t>
-      </w:r>
-      <w:r>
-        <w:rPr>
-          <w:rFonts w:ascii="Arial" w:hAnsi="Arial" w:cs="Arial"/>
-          <w:bCs/>
-        </w:rPr>
-        <w:t>. We</w:t>
-      </w:r>
-      <w:r>
-        <w:rPr>
-          <w:rFonts w:ascii="Arial" w:hAnsi="Arial" w:cs="Arial"/>
-          <w:bCs/>
-        </w:rPr>
-        <w:t xml:space="preserve"> will </w:t>
-      </w:r>
-      <w:r>
-        <w:rPr>
-          <w:rFonts w:ascii="Arial" w:hAnsi="Arial" w:cs="Arial"/>
-          <w:bCs/>
-        </w:rPr>
-        <w:t>not be</w:t>
-      </w:r>
-      <w:r>
-        <w:rPr>
-          <w:rFonts w:ascii="Arial" w:hAnsi="Arial" w:cs="Arial"/>
-          <w:bCs/>
-        </w:rPr>
-        <w:t xml:space="preserve"> able to edit the grammar in this essay</w:t>
-      </w:r>
-      <w:r>
-        <w:rPr>
-          <w:rFonts w:ascii="Arial" w:hAnsi="Arial" w:cs="Arial"/>
-          <w:bCs/>
-        </w:rPr>
-        <w:t xml:space="preserve"> if we can’t even read it</w:t>
-      </w:r>
-      <w:r>
-        <w:rPr>
-          <w:rFonts w:ascii="Arial" w:hAnsi="Arial" w:cs="Arial"/>
-          <w:bCs/>
-        </w:rPr>
-        <w:t>.</w:t>
-      </w:r>
-      <w:commentRangeEnd w:id="4"/>
-      <w:r>
-        <w:rPr>
-          <w:rStyle w:val="CommentReference"/>
-          <w:rFonts w:ascii="Arial" w:hAnsi="Arial" w:cs="Arial"/>
-          <w:bCs/>
-          <w:sz w:val="22"/>
-          <w:szCs w:val="22"/>
-        </w:rPr>
         <w:commentReference w:id="4"/>
       </w:r>
     </w:p>
@@ -1053,71 +1340,25 @@
       <w:pPr>
         <w:rPr>
           <w:rFonts w:ascii="Arial" w:hAnsi="Arial" w:cs="Arial"/>
-        </w:rPr>
-      </w:pPr>
-      <w:r>
-        <w:rPr>
-          <w:rFonts w:ascii="Arial" w:hAnsi="Arial" w:cs="Arial"/>
-        </w:rPr>
-        <w:t>First</w:t>
-      </w:r>
-      <w:r>
-        <w:rPr>
-          <w:rFonts w:ascii="Arial" w:hAnsi="Arial" w:cs="Arial"/>
-        </w:rPr>
-        <w:t>, to answer a final</w:t>
-      </w:r>
-      <w:r>
-        <w:rPr>
-          <w:rFonts w:ascii="Arial" w:hAnsi="Arial" w:cs="Arial"/>
-        </w:rPr>
-        <w:t xml:space="preserve"> </w:t>
-      </w:r>
-      <w:r>
-        <w:rPr>
-          <w:rFonts w:ascii="Arial" w:hAnsi="Arial" w:cs="Arial"/>
-        </w:rPr>
-        <w:t xml:space="preserve">and </w:t>
-      </w:r>
-      <w:r>
-        <w:rPr>
-          <w:rFonts w:ascii="Arial" w:hAnsi="Arial" w:cs="Arial"/>
-        </w:rPr>
-        <w:t>scary</w:t>
-      </w:r>
-      <w:r>
-        <w:rPr>
-          <w:rFonts w:ascii="Arial" w:hAnsi="Arial" w:cs="Arial"/>
-        </w:rPr>
-        <w:t xml:space="preserve"> question, we need to understand what </w:t>
-      </w:r>
-      <w:proofErr w:type="gramStart"/>
-      <w:r>
-        <w:rPr>
-          <w:rFonts w:ascii="Arial" w:hAnsi="Arial" w:cs="Arial"/>
-        </w:rPr>
-        <w:t>is the reasons why</w:t>
-      </w:r>
-      <w:proofErr w:type="gramEnd"/>
-      <w:r>
-        <w:rPr>
-          <w:rFonts w:ascii="Arial" w:hAnsi="Arial" w:cs="Arial"/>
-        </w:rPr>
-        <w:t xml:space="preserve"> people play games, but even this question is not straightforward without a clear understanding of what the games </w:t>
-      </w:r>
-      <w:proofErr w:type="gramStart"/>
-      <w:r>
-        <w:rPr>
-          <w:rFonts w:ascii="Arial" w:hAnsi="Arial" w:cs="Arial"/>
-        </w:rPr>
-        <w:t>actually are</w:t>
-      </w:r>
-      <w:proofErr w:type="gramEnd"/>
-      <w:r>
-        <w:rPr>
-          <w:rFonts w:ascii="Arial" w:hAnsi="Arial" w:cs="Arial"/>
-        </w:rPr>
-        <w:t>.</w:t>
+          <w:b/>
+          <w:bCs/>
+        </w:rPr>
+      </w:pPr>
+      <w:r>
+        <w:rPr>
+          <w:rFonts w:ascii="Arial" w:hAnsi="Arial" w:cs="Arial"/>
+          <w:b/>
+          <w:bCs/>
+        </w:rPr>
+        <w:t xml:space="preserve">1 </w:t>
+      </w:r>
+      <w:r>
+        <w:rPr>
+          <w:rFonts w:ascii="Arial" w:hAnsi="Arial" w:cs="Arial"/>
+          <w:b/>
+          <w:bCs/>
+        </w:rPr>
+        <w:t>Why do people play games?</w:t>
       </w:r>
     </w:p>
     <w:p>
@@ -1130,7 +1371,49 @@
         <w:rPr>
           <w:rFonts w:ascii="Arial" w:hAnsi="Arial" w:cs="Arial"/>
         </w:rPr>
-        <w:t xml:space="preserve">So, what is a game? The word “game” has a lot of different definitions, which </w:t>
+        <w:t>To</w:t>
+      </w:r>
+      <w:r>
+        <w:rPr>
+          <w:rFonts w:ascii="Arial" w:hAnsi="Arial" w:cs="Arial"/>
+        </w:rPr>
+        <w:t xml:space="preserve"> answer </w:t>
+      </w:r>
+      <w:r>
+        <w:rPr>
+          <w:rFonts w:ascii="Arial" w:hAnsi="Arial" w:cs="Arial"/>
+        </w:rPr>
+        <w:t>why people play games,</w:t>
+      </w:r>
+      <w:r>
+        <w:rPr>
+          <w:rFonts w:ascii="Arial" w:hAnsi="Arial" w:cs="Arial"/>
+        </w:rPr>
+        <w:t xml:space="preserve"> </w:t>
+      </w:r>
+      <w:r>
+        <w:rPr>
+          <w:rFonts w:ascii="Arial" w:hAnsi="Arial" w:cs="Arial"/>
+        </w:rPr>
+        <w:t xml:space="preserve">it is necessary to understand what the game is. </w:t>
+      </w:r>
+      <w:r>
+        <w:rPr>
+          <w:rFonts w:ascii="Arial" w:hAnsi="Arial" w:cs="Arial"/>
+        </w:rPr>
+        <w:t>The word “game” has a lot of different definitions</w:t>
+      </w:r>
+      <w:r>
+        <w:rPr>
+          <w:rFonts w:ascii="Arial" w:hAnsi="Arial" w:cs="Arial"/>
+        </w:rPr>
+        <w:t>,</w:t>
+      </w:r>
+      <w:r>
+        <w:rPr>
+          <w:rFonts w:ascii="Arial" w:hAnsi="Arial" w:cs="Arial"/>
+        </w:rPr>
+        <w:t xml:space="preserve"> which </w:t>
       </w:r>
       <w:r>
         <w:rPr>
@@ -1154,19 +1437,115 @@
         <w:rPr>
           <w:rFonts w:ascii="Arial" w:hAnsi="Arial" w:cs="Arial"/>
         </w:rPr>
-        <w:t xml:space="preserve"> what we usually name as a game</w:t>
-      </w:r>
-      <w:r>
-        <w:rPr>
-          <w:rFonts w:ascii="Arial" w:hAnsi="Arial" w:cs="Arial"/>
-        </w:rPr>
-        <w:t>. It is rare to even see fun as part of these definitions</w:t>
-      </w:r>
-      <w:r>
-        <w:rPr>
-          <w:rFonts w:ascii="Arial" w:hAnsi="Arial" w:cs="Arial"/>
-        </w:rPr>
-        <w:t>, so it will be a nice approach to find answers from game designers</w:t>
+        <w:t xml:space="preserve"> what </w:t>
+      </w:r>
+      <w:r>
+        <w:rPr>
+          <w:rFonts w:ascii="Arial" w:hAnsi="Arial" w:cs="Arial"/>
+        </w:rPr>
+        <w:t>is commonly</w:t>
+      </w:r>
+      <w:r>
+        <w:rPr>
+          <w:rFonts w:ascii="Arial" w:hAnsi="Arial" w:cs="Arial"/>
+        </w:rPr>
+        <w:t xml:space="preserve"> name</w:t>
+      </w:r>
+      <w:r>
+        <w:rPr>
+          <w:rFonts w:ascii="Arial" w:hAnsi="Arial" w:cs="Arial"/>
+        </w:rPr>
+        <w:t>d</w:t>
+      </w:r>
+      <w:r>
+        <w:rPr>
+          <w:rFonts w:ascii="Arial" w:hAnsi="Arial" w:cs="Arial"/>
+        </w:rPr>
+        <w:t xml:space="preserve"> as a game</w:t>
+      </w:r>
+      <w:r>
+        <w:rPr>
+          <w:rFonts w:ascii="Arial" w:hAnsi="Arial" w:cs="Arial"/>
+        </w:rPr>
+        <w:t xml:space="preserve"> by people;</w:t>
+      </w:r>
+      <w:r>
+        <w:rPr>
+          <w:rFonts w:ascii="Arial" w:hAnsi="Arial" w:cs="Arial"/>
+        </w:rPr>
+        <w:t xml:space="preserve"> </w:t>
+      </w:r>
+      <w:r>
+        <w:rPr>
+          <w:rFonts w:ascii="Arial" w:hAnsi="Arial" w:cs="Arial"/>
+        </w:rPr>
+        <w:t>i</w:t>
+      </w:r>
+      <w:r>
+        <w:rPr>
+          <w:rFonts w:ascii="Arial" w:hAnsi="Arial" w:cs="Arial"/>
+        </w:rPr>
+        <w:t>t is</w:t>
+      </w:r>
+      <w:r>
+        <w:rPr>
+          <w:rFonts w:ascii="Arial" w:hAnsi="Arial" w:cs="Arial"/>
+        </w:rPr>
+        <w:t xml:space="preserve"> also</w:t>
+      </w:r>
+      <w:r>
+        <w:rPr>
+          <w:rFonts w:ascii="Arial" w:hAnsi="Arial" w:cs="Arial"/>
+        </w:rPr>
+        <w:t xml:space="preserve"> rare to see fun as part of these definitions</w:t>
+      </w:r>
+      <w:r>
+        <w:rPr>
+          <w:rFonts w:ascii="Arial" w:hAnsi="Arial" w:cs="Arial"/>
+        </w:rPr>
+        <w:t>. Considering this,</w:t>
+      </w:r>
+      <w:r>
+        <w:rPr>
+          <w:rFonts w:ascii="Arial" w:hAnsi="Arial" w:cs="Arial"/>
+        </w:rPr>
+        <w:t xml:space="preserve"> it will be </w:t>
+      </w:r>
+      <w:r>
+        <w:rPr>
+          <w:rFonts w:ascii="Arial" w:hAnsi="Arial" w:cs="Arial"/>
+        </w:rPr>
+        <w:t xml:space="preserve">a </w:t>
+      </w:r>
+      <w:r>
+        <w:rPr>
+          <w:rFonts w:ascii="Arial" w:hAnsi="Arial" w:cs="Arial"/>
+        </w:rPr>
+        <w:t>better</w:t>
+      </w:r>
+      <w:r>
+        <w:rPr>
+          <w:rFonts w:ascii="Arial" w:hAnsi="Arial" w:cs="Arial"/>
+        </w:rPr>
+        <w:t xml:space="preserve"> approach</w:t>
+      </w:r>
+      <w:r>
+        <w:rPr>
+          <w:rFonts w:ascii="Arial" w:hAnsi="Arial" w:cs="Arial"/>
+        </w:rPr>
+        <w:t xml:space="preserve"> </w:t>
+      </w:r>
+      <w:r>
+        <w:rPr>
+          <w:rFonts w:ascii="Arial" w:hAnsi="Arial" w:cs="Arial"/>
+        </w:rPr>
+        <w:t>to find answers from game designers</w:t>
+      </w:r>
+      <w:r>
+        <w:rPr>
+          <w:rFonts w:ascii="Arial" w:hAnsi="Arial" w:cs="Arial"/>
+        </w:rPr>
+        <w:t xml:space="preserve"> themselves</w:t>
       </w:r>
       <w:r>
         <w:rPr>
@@ -1179,250 +1558,64 @@
         <w:rPr>
           <w:rFonts w:ascii="Arial" w:hAnsi="Arial" w:cs="Arial"/>
         </w:rPr>
-        <w:t xml:space="preserve"> Some </w:t>
-      </w:r>
-      <w:r>
-        <w:rPr>
-          <w:rFonts w:ascii="Arial" w:hAnsi="Arial" w:cs="Arial"/>
-        </w:rPr>
-        <w:t>designers</w:t>
-      </w:r>
-      <w:r>
-        <w:rPr>
-          <w:rFonts w:ascii="Arial" w:hAnsi="Arial" w:cs="Arial"/>
-        </w:rPr>
-        <w:t xml:space="preserve"> offer their own definition of this word, and commonly, every single one differs from the others </w:t>
-      </w:r>
-      <w:r>
-        <w:rPr>
-          <w:rFonts w:ascii="Arial" w:hAnsi="Arial" w:cs="Arial"/>
-        </w:rPr>
-        <w:fldChar w:fldCharType="begin"/>
-      </w:r>
-      <w:r>
-        <w:rPr>
-          <w:rFonts w:ascii="Arial" w:hAnsi="Arial" w:cs="Arial"/>
-        </w:rPr>
-        <w:instrText xml:space="preserve"> ADDIN ZOTERO_ITEM CSL_CITATION {"citationID":"KcXRhGJY","properties":{"formattedCitation":"(Koster, 2014)","plainCitation":"(Koster, 2014)","noteIndex":0},"citationItems":[{"id":87,"uris":["http://zotero.org/users/18403491/items/C8BYUDUP"],"itemData":{"id":87,"type":"book","edition":"2nd edition","event-place":"Sebastopol, CA","ISBN":"978-1-4493-6321-5","language":"en","number-of-pages":"1","publisher":"O'Reilly","publisher-place":"Sebastopol, CA","source":"K10plus ISBN","title":"A theory of fun for game design","author":[{"family":"Koster","given":"Raph"}],"issued":{"date-parts":[["2014"]]}}}],"schema":"https://github.com/citation-style-language/schema/raw/master/csl-citation.json"} </w:instrText>
-      </w:r>
-      <w:r>
-        <w:rPr>
-          <w:rFonts w:ascii="Arial" w:hAnsi="Arial" w:cs="Arial"/>
-        </w:rPr>
-        <w:fldChar w:fldCharType="separate"/>
-      </w:r>
-      <w:r>
-        <w:rPr>
-          <w:rFonts w:ascii="Arial" w:hAnsi="Arial" w:cs="Arial"/>
-        </w:rPr>
-        <w:t>(Koster, 2014)</w:t>
-      </w:r>
-      <w:r>
-        <w:rPr>
-          <w:rFonts w:ascii="Arial" w:hAnsi="Arial" w:cs="Arial"/>
-        </w:rPr>
-        <w:fldChar w:fldCharType="end"/>
-      </w:r>
-      <w:r>
-        <w:rPr>
-          <w:rFonts w:ascii="Arial" w:hAnsi="Arial" w:cs="Arial"/>
-        </w:rPr>
-        <w:t xml:space="preserve">. Raph Koster himself gives it an interesting definition as “Games are just exceptionally tasty patterns to eat up”. Jesse Schell starts his description of a game with the phrase “A game is something you play.” This is </w:t>
-      </w:r>
-      <w:r>
-        <w:rPr>
-          <w:rFonts w:ascii="Arial" w:hAnsi="Arial" w:cs="Arial"/>
-        </w:rPr>
-        <w:t xml:space="preserve">a </w:t>
-      </w:r>
-      <w:r>
-        <w:rPr>
-          <w:rFonts w:ascii="Arial" w:hAnsi="Arial" w:cs="Arial"/>
-        </w:rPr>
-        <w:t xml:space="preserve">self-explanatory definition, and </w:t>
-      </w:r>
-      <w:r>
-        <w:rPr>
-          <w:rFonts w:ascii="Arial" w:hAnsi="Arial" w:cs="Arial"/>
-        </w:rPr>
-        <w:t xml:space="preserve">it is hard to debate with it. So to answer this question, we need to understand what “play” is </w:t>
-      </w:r>
-      <w:r>
-        <w:rPr>
-          <w:rFonts w:ascii="Arial" w:hAnsi="Arial" w:cs="Arial"/>
-        </w:rPr>
-        <w:fldChar w:fldCharType="begin"/>
-      </w:r>
-      <w:r>
-        <w:rPr>
-          <w:rFonts w:ascii="Arial" w:hAnsi="Arial" w:cs="Arial"/>
-        </w:rPr>
-        <w:instrText xml:space="preserve"> ADDIN ZOTERO_ITEM CSL_CITATION {"citationID":"qUjFIPbt","properties":{"formattedCitation":"(Schell, 2008)","plainCitation":"(Schell, 2008)","noteIndex":0},"citationItems":[{"id":91,"uris":["http://zotero.org/users/18403491/items/BPTYJTBB"],"itemData":{"id":91,"type":"book","archive_location":"atuc.KOHA.ATU.408100156","ISBN":"978-0-12-369496-6","language":"eng","publisher":"Elsevier/Morgan Kaufmann","source":"EBSCOhost","title":"The art of game design : a book of lenses / by Jesse Schell.","title-short":"The art of game design","author":[{"family":"Schell","given":"Jesse"}],"issued":{"date-parts":[["2008",1,1]]}}}],"schema":"https://github.com/citation-style-language/schema/raw/master/csl-citation.json"} </w:instrText>
-      </w:r>
-      <w:r>
-        <w:rPr>
-          <w:rFonts w:ascii="Arial" w:hAnsi="Arial" w:cs="Arial"/>
-        </w:rPr>
-        <w:fldChar w:fldCharType="separate"/>
-      </w:r>
-      <w:r>
-        <w:rPr>
-          <w:rFonts w:ascii="Arial" w:hAnsi="Arial" w:cs="Arial"/>
-        </w:rPr>
-        <w:t>(Schell, 2008)</w:t>
-      </w:r>
-      <w:r>
-        <w:rPr>
-          <w:rFonts w:ascii="Arial" w:hAnsi="Arial" w:cs="Arial"/>
-        </w:rPr>
-        <w:fldChar w:fldCharType="end"/>
-      </w:r>
-      <w:r>
-        <w:rPr>
-          <w:rFonts w:ascii="Arial" w:hAnsi="Arial" w:cs="Arial"/>
-        </w:rPr>
-        <w:t>.</w:t>
+        <w:t xml:space="preserve"> </w:t>
       </w:r>
     </w:p>
     <w:p>
       <w:pPr>
         <w:rPr>
           <w:rFonts w:ascii="Arial" w:hAnsi="Arial" w:cs="Arial"/>
-        </w:rPr>
-      </w:pPr>
-      <w:proofErr w:type="gramStart"/>
-      <w:r>
-        <w:rPr>
-          <w:rFonts w:ascii="Arial" w:hAnsi="Arial" w:cs="Arial"/>
-        </w:rPr>
-        <w:t>S</w:t>
-      </w:r>
-      <w:r>
-        <w:rPr>
-          <w:rFonts w:ascii="Arial" w:hAnsi="Arial" w:cs="Arial"/>
-        </w:rPr>
-        <w:t>o</w:t>
-      </w:r>
-      <w:proofErr w:type="gramEnd"/>
-      <w:r>
-        <w:rPr>
-          <w:rFonts w:ascii="Arial" w:hAnsi="Arial" w:cs="Arial"/>
-        </w:rPr>
-        <w:t xml:space="preserve"> let’s</w:t>
-      </w:r>
-      <w:r>
-        <w:rPr>
-          <w:rFonts w:ascii="Arial" w:hAnsi="Arial" w:cs="Arial"/>
-        </w:rPr>
-        <w:t xml:space="preserve"> start with</w:t>
-      </w:r>
-      <w:r>
-        <w:rPr>
-          <w:rFonts w:ascii="Arial" w:hAnsi="Arial" w:cs="Arial"/>
-        </w:rPr>
-        <w:t xml:space="preserve"> get</w:t>
-      </w:r>
-      <w:r>
-        <w:rPr>
-          <w:rFonts w:ascii="Arial" w:hAnsi="Arial" w:cs="Arial"/>
-        </w:rPr>
-        <w:t>ting</w:t>
-      </w:r>
-      <w:r>
-        <w:rPr>
-          <w:rFonts w:ascii="Arial" w:hAnsi="Arial" w:cs="Arial"/>
-        </w:rPr>
-        <w:t xml:space="preserve"> a bit more deeply into the definition</w:t>
-      </w:r>
-      <w:r>
-        <w:rPr>
-          <w:rFonts w:ascii="Arial" w:hAnsi="Arial" w:cs="Arial"/>
-        </w:rPr>
-        <w:t xml:space="preserve"> of “play”</w:t>
-      </w:r>
-      <w:r>
-        <w:rPr>
-          <w:rFonts w:ascii="Arial" w:hAnsi="Arial" w:cs="Arial"/>
-        </w:rPr>
-        <w:t>. What is play? “Play is whatever is done spontaneously and for its own sake.” – George Santayana. We can argue about the spontaneity of games, which is not always true, but an important part of a play is that it’s done for its own sake. We can’t name something play anymore if we are forced to do it without our own interest</w:t>
-      </w:r>
-      <w:r>
-        <w:rPr>
-          <w:rFonts w:ascii="Arial" w:hAnsi="Arial" w:cs="Arial"/>
-        </w:rPr>
-        <w:t xml:space="preserve"> </w:t>
-      </w:r>
-      <w:r>
-        <w:rPr>
-          <w:rFonts w:ascii="Arial" w:hAnsi="Arial" w:cs="Arial"/>
-        </w:rPr>
-        <w:t xml:space="preserve">or </w:t>
-      </w:r>
-      <w:r>
-        <w:rPr>
-          <w:rFonts w:ascii="Arial" w:hAnsi="Arial" w:cs="Arial"/>
-        </w:rPr>
-        <w:t xml:space="preserve">simply </w:t>
-      </w:r>
-      <w:r>
-        <w:rPr>
-          <w:rFonts w:ascii="Arial" w:hAnsi="Arial" w:cs="Arial"/>
-        </w:rPr>
-        <w:t>sake.</w:t>
-      </w:r>
-      <w:r>
-        <w:rPr>
-          <w:rFonts w:ascii="Arial" w:hAnsi="Arial" w:cs="Arial"/>
-        </w:rPr>
-        <w:t xml:space="preserve"> Even work in some examples can easily become play if we have our own personal goal, interest or sake for doing it. The more we are forced to do certain things, the more it feels like work, rather than play. And this works backwards, the more it feels like play. “Whoever must play cannot play”. Jesse Schell </w:t>
-      </w:r>
-      <w:r>
-        <w:rPr>
-          <w:rFonts w:ascii="Arial" w:hAnsi="Arial" w:cs="Arial"/>
-        </w:rPr>
-        <w:t>suggests</w:t>
-      </w:r>
-      <w:r>
-        <w:rPr>
-          <w:rFonts w:ascii="Arial" w:hAnsi="Arial" w:cs="Arial"/>
-        </w:rPr>
-        <w:t xml:space="preserve"> his own vision for play as action in which the game is born: “Play is manipulation that indulges curiosity.”</w:t>
-      </w:r>
-      <w:r>
-        <w:rPr>
-          <w:rFonts w:ascii="Arial" w:hAnsi="Arial" w:cs="Arial"/>
-        </w:rPr>
-        <w:t xml:space="preserve"> – Jesse Schell. This definition tries to interpret our inner motivation and curiosity to find answers to simple questions like: What will happen after this level? Can I beat my last record? Can we defeat this enemy? What happens when I press this button?. </w:t>
-      </w:r>
-      <w:r>
-        <w:rPr>
-          <w:rFonts w:ascii="Arial" w:hAnsi="Arial" w:cs="Arial"/>
-        </w:rPr>
-        <w:fldChar w:fldCharType="begin"/>
-      </w:r>
-      <w:r>
-        <w:rPr>
-          <w:rFonts w:ascii="Arial" w:hAnsi="Arial" w:cs="Arial"/>
-        </w:rPr>
-        <w:instrText xml:space="preserve"> ADDIN ZOTERO_ITEM CSL_CITATION {"citationID":"XbPL65sl","properties":{"formattedCitation":"(Schell, 2008)","plainCitation":"(Schell, 2008)","noteIndex":0},"citationItems":[{"id":91,"uris":["http://zotero.org/users/18403491/items/BPTYJTBB"],"itemData":{"id":91,"type":"book","archive_location":"atuc.KOHA.ATU.408100156","ISBN":"978-0-12-369496-6","language":"eng","publisher":"Elsevier/Morgan Kaufmann","source":"EBSCOhost","title":"The art of game design : a book of lenses / by Jesse Schell.","title-short":"The art of game design","author":[{"family":"Schell","given":"Jesse"}],"issued":{"date-parts":[["2008",1,1]]}}}],"schema":"https://github.com/citation-style-language/schema/raw/master/csl-citation.json"} </w:instrText>
-      </w:r>
-      <w:r>
-        <w:rPr>
-          <w:rFonts w:ascii="Arial" w:hAnsi="Arial" w:cs="Arial"/>
-        </w:rPr>
-        <w:fldChar w:fldCharType="separate"/>
-      </w:r>
-      <w:r>
-        <w:rPr>
-          <w:rFonts w:ascii="Arial" w:hAnsi="Arial" w:cs="Arial"/>
-        </w:rPr>
-        <w:t>(Schell, 2008)</w:t>
-      </w:r>
-      <w:r>
-        <w:rPr>
-          <w:rFonts w:ascii="Arial" w:hAnsi="Arial" w:cs="Arial"/>
-        </w:rPr>
-        <w:fldChar w:fldCharType="end"/>
+          <w:b/>
+          <w:bCs/>
+        </w:rPr>
+      </w:pPr>
+      <w:r>
+        <w:rPr>
+          <w:rFonts w:ascii="Arial" w:hAnsi="Arial" w:cs="Arial"/>
+          <w:b/>
+          <w:bCs/>
+        </w:rPr>
+        <w:t xml:space="preserve">1.1 </w:t>
+      </w:r>
+      <w:r>
+        <w:rPr>
+          <w:rFonts w:ascii="Arial" w:hAnsi="Arial" w:cs="Arial"/>
+          <w:b/>
+          <w:bCs/>
+        </w:rPr>
+        <w:t xml:space="preserve">What is </w:t>
+      </w:r>
+      <w:r>
+        <w:rPr>
+          <w:rFonts w:ascii="Arial" w:hAnsi="Arial" w:cs="Arial"/>
+          <w:b/>
+          <w:bCs/>
+        </w:rPr>
+        <w:t>a g</w:t>
+      </w:r>
+      <w:r>
+        <w:rPr>
+          <w:rFonts w:ascii="Arial" w:hAnsi="Arial" w:cs="Arial"/>
+          <w:b/>
+          <w:bCs/>
+        </w:rPr>
+        <w:t>ame</w:t>
+      </w:r>
+      <w:r>
+        <w:rPr>
+          <w:rFonts w:ascii="Arial" w:hAnsi="Arial" w:cs="Arial"/>
+          <w:b/>
+          <w:bCs/>
+        </w:rPr>
+        <w:t xml:space="preserve"> in the eyes of a game designer</w:t>
+      </w:r>
+      <w:r>
+        <w:rPr>
+          <w:rFonts w:ascii="Arial" w:hAnsi="Arial" w:cs="Arial"/>
+          <w:b/>
+          <w:bCs/>
+        </w:rPr>
+        <w:t>?</w:t>
       </w:r>
     </w:p>
     <w:p>
@@ -1431,6 +1624,162 @@
           <w:rFonts w:ascii="Arial" w:hAnsi="Arial" w:cs="Arial"/>
         </w:rPr>
       </w:pPr>
+      <w:r>
+        <w:rPr>
+          <w:rFonts w:ascii="Arial" w:hAnsi="Arial" w:cs="Arial"/>
+        </w:rPr>
+        <w:t xml:space="preserve">Some </w:t>
+      </w:r>
+      <w:r>
+        <w:rPr>
+          <w:rFonts w:ascii="Arial" w:hAnsi="Arial" w:cs="Arial"/>
+        </w:rPr>
+        <w:t>of them</w:t>
+      </w:r>
+      <w:r>
+        <w:rPr>
+          <w:rFonts w:ascii="Arial" w:hAnsi="Arial" w:cs="Arial"/>
+        </w:rPr>
+        <w:t xml:space="preserve"> offer their own definition of this word, and commonly, every single one differs from the others </w:t>
+      </w:r>
+      <w:r>
+        <w:rPr>
+          <w:rFonts w:ascii="Arial" w:hAnsi="Arial" w:cs="Arial"/>
+        </w:rPr>
+        <w:fldChar w:fldCharType="begin"/>
+      </w:r>
+      <w:r>
+        <w:rPr>
+          <w:rFonts w:ascii="Arial" w:hAnsi="Arial" w:cs="Arial"/>
+        </w:rPr>
+        <w:instrText xml:space="preserve"> ADDIN ZOTERO_ITEM CSL_CITATION {"citationID":"KcXRhGJY","properties":{"formattedCitation":"(Koster, 2014)","plainCitation":"(Koster, 2014)","noteIndex":0},"citationItems":[{"id":87,"uris":["http://zotero.org/users/18403491/items/C8BYUDUP"],"itemData":{"id":87,"type":"book","edition":"2nd edition","event-place":"Sebastopol, CA","ISBN":"978-1-4493-6321-5","language":"en","number-of-pages":"1","publisher":"O'Reilly","publisher-place":"Sebastopol, CA","source":"K10plus ISBN","title":"A theory of fun for game design","author":[{"family":"Koster","given":"Raph"}],"issued":{"date-parts":[["2014"]]}}}],"schema":"https://github.com/citation-style-language/schema/raw/master/csl-citation.json"} </w:instrText>
+      </w:r>
+      <w:r>
+        <w:rPr>
+          <w:rFonts w:ascii="Arial" w:hAnsi="Arial" w:cs="Arial"/>
+        </w:rPr>
+        <w:fldChar w:fldCharType="separate"/>
+      </w:r>
+      <w:r>
+        <w:rPr>
+          <w:rFonts w:ascii="Arial" w:hAnsi="Arial" w:cs="Arial"/>
+        </w:rPr>
+        <w:t>(Koster, 2014)</w:t>
+      </w:r>
+      <w:r>
+        <w:rPr>
+          <w:rFonts w:ascii="Arial" w:hAnsi="Arial" w:cs="Arial"/>
+        </w:rPr>
+        <w:fldChar w:fldCharType="end"/>
+      </w:r>
+      <w:r>
+        <w:rPr>
+          <w:rFonts w:ascii="Arial" w:hAnsi="Arial" w:cs="Arial"/>
+        </w:rPr>
+        <w:t>. Raph Koster himself gives it definition</w:t>
+      </w:r>
+      <w:r>
+        <w:rPr>
+          <w:rFonts w:ascii="Arial" w:hAnsi="Arial" w:cs="Arial"/>
+        </w:rPr>
+        <w:t xml:space="preserve"> such</w:t>
+      </w:r>
+      <w:r>
+        <w:rPr>
+          <w:rFonts w:ascii="Arial" w:hAnsi="Arial" w:cs="Arial"/>
+        </w:rPr>
+        <w:t xml:space="preserve"> as “Games are just exceptionally tasty patterns to eat up”. Jesse Schell starts his description of a game with the phrase “A game is something you play.” This is </w:t>
+      </w:r>
+      <w:r>
+        <w:rPr>
+          <w:rFonts w:ascii="Arial" w:hAnsi="Arial" w:cs="Arial"/>
+        </w:rPr>
+        <w:t xml:space="preserve">a </w:t>
+      </w:r>
+      <w:r>
+        <w:rPr>
+          <w:rFonts w:ascii="Arial" w:hAnsi="Arial" w:cs="Arial"/>
+        </w:rPr>
+        <w:t xml:space="preserve">self-explanatory definition, and </w:t>
+      </w:r>
+      <w:r>
+        <w:rPr>
+          <w:rFonts w:ascii="Arial" w:hAnsi="Arial" w:cs="Arial"/>
+        </w:rPr>
+        <w:t>it is hard to debate with it.</w:t>
+      </w:r>
+      <w:r>
+        <w:rPr>
+          <w:rFonts w:ascii="Arial" w:hAnsi="Arial" w:cs="Arial"/>
+        </w:rPr>
+        <w:t xml:space="preserve"> To get a deeper understanding</w:t>
+      </w:r>
+      <w:r>
+        <w:rPr>
+          <w:rFonts w:ascii="Arial" w:hAnsi="Arial" w:cs="Arial"/>
+        </w:rPr>
+        <w:t>,</w:t>
+      </w:r>
+      <w:r>
+        <w:rPr>
+          <w:rFonts w:ascii="Arial" w:hAnsi="Arial" w:cs="Arial"/>
+        </w:rPr>
+        <w:t xml:space="preserve"> it is important to</w:t>
+      </w:r>
+      <w:r>
+        <w:rPr>
+          <w:rFonts w:ascii="Arial" w:hAnsi="Arial" w:cs="Arial"/>
+        </w:rPr>
+        <w:t xml:space="preserve"> define the word “play”</w:t>
+      </w:r>
+      <w:r>
+        <w:rPr>
+          <w:rFonts w:ascii="Arial" w:hAnsi="Arial" w:cs="Arial"/>
+        </w:rPr>
+        <w:t xml:space="preserve"> </w:t>
+      </w:r>
+      <w:r>
+        <w:rPr>
+          <w:rFonts w:ascii="Arial" w:hAnsi="Arial" w:cs="Arial"/>
+        </w:rPr>
+        <w:fldChar w:fldCharType="begin"/>
+      </w:r>
+      <w:r>
+        <w:rPr>
+          <w:rFonts w:ascii="Arial" w:hAnsi="Arial" w:cs="Arial"/>
+        </w:rPr>
+        <w:instrText xml:space="preserve"> ADDIN ZOTERO_ITEM CSL_CITATION {"citationID":"qUjFIPbt","properties":{"formattedCitation":"(Schell, 2008)","plainCitation":"(Schell, 2008)","noteIndex":0},"citationItems":[{"id":91,"uris":["http://zotero.org/users/18403491/items/BPTYJTBB"],"itemData":{"id":91,"type":"book","archive_location":"atuc.KOHA.ATU.408100156","ISBN":"978-0-12-369496-6","language":"eng","publisher":"Elsevier/Morgan Kaufmann","source":"EBSCOhost","title":"The art of game design : a book of lenses / by Jesse Schell.","title-short":"The art of game design","author":[{"family":"Schell","given":"Jesse"}],"issued":{"date-parts":[["2008",1,1]]}}}],"schema":"https://github.com/citation-style-language/schema/raw/master/csl-citation.json"} </w:instrText>
+      </w:r>
+      <w:r>
+        <w:rPr>
+          <w:rFonts w:ascii="Arial" w:hAnsi="Arial" w:cs="Arial"/>
+        </w:rPr>
+        <w:fldChar w:fldCharType="separate"/>
+      </w:r>
+      <w:r>
+        <w:rPr>
+          <w:rFonts w:ascii="Arial" w:hAnsi="Arial" w:cs="Arial"/>
+        </w:rPr>
+        <w:t>(Schell, 2008)</w:t>
+      </w:r>
+      <w:r>
+        <w:rPr>
+          <w:rFonts w:ascii="Arial" w:hAnsi="Arial" w:cs="Arial"/>
+        </w:rPr>
+        <w:fldChar w:fldCharType="end"/>
+      </w:r>
+      <w:r>
+        <w:rPr>
+          <w:rFonts w:ascii="Arial" w:hAnsi="Arial" w:cs="Arial"/>
+        </w:rPr>
+        <w:t>.</w:t>
+      </w:r>
+      <w:r>
+        <w:rPr>
+          <w:rFonts w:ascii="Arial" w:hAnsi="Arial" w:cs="Arial"/>
+        </w:rPr>
+        <w:t xml:space="preserve"> </w:t>
+      </w:r>
     </w:p>
     <w:p>
       <w:pPr>
@@ -1442,228 +1791,1050 @@
         <w:rPr>
           <w:rFonts w:ascii="Arial" w:hAnsi="Arial" w:cs="Arial"/>
         </w:rPr>
-        <w:lastRenderedPageBreak/>
-        <w:t xml:space="preserve">Considering how wide the definition will be to cover everything that we count as a </w:t>
-      </w:r>
-      <w:proofErr w:type="gramStart"/>
-      <w:r>
-        <w:rPr>
-          <w:rFonts w:ascii="Arial" w:hAnsi="Arial" w:cs="Arial"/>
-        </w:rPr>
-        <w:t>game,</w:t>
-      </w:r>
-      <w:proofErr w:type="gramEnd"/>
-      <w:r>
-        <w:rPr>
-          <w:rFonts w:ascii="Arial" w:hAnsi="Arial" w:cs="Arial"/>
-        </w:rPr>
-        <w:t xml:space="preserve"> it is easier to list</w:t>
-      </w:r>
-      <w:r>
-        <w:rPr>
-          <w:rFonts w:ascii="Arial" w:hAnsi="Arial" w:cs="Arial"/>
-        </w:rPr>
-        <w:t xml:space="preserve"> essential</w:t>
-      </w:r>
-      <w:r>
-        <w:rPr>
-          <w:rFonts w:ascii="Arial" w:hAnsi="Arial" w:cs="Arial"/>
-        </w:rPr>
-        <w:t xml:space="preserve"> key aspects which allow an artefact to be considered a game</w:t>
-      </w:r>
-      <w:r>
-        <w:rPr>
-          <w:rFonts w:ascii="Arial" w:hAnsi="Arial" w:cs="Arial"/>
-        </w:rPr>
-        <w:t xml:space="preserve">: </w:t>
+        <w:t xml:space="preserve">What is play? “Play is whatever is done spontaneously and for its own sake.” – George Santayana. </w:t>
+      </w:r>
+      <w:r>
+        <w:rPr>
+          <w:rFonts w:ascii="Arial" w:hAnsi="Arial" w:cs="Arial"/>
+        </w:rPr>
+        <w:t>It is reasonable to argue about</w:t>
+      </w:r>
+      <w:r>
+        <w:rPr>
+          <w:rFonts w:ascii="Arial" w:hAnsi="Arial" w:cs="Arial"/>
+        </w:rPr>
+        <w:t xml:space="preserve"> </w:t>
+      </w:r>
+      <w:r>
+        <w:rPr>
+          <w:rFonts w:ascii="Arial" w:hAnsi="Arial" w:cs="Arial"/>
+        </w:rPr>
+        <w:t xml:space="preserve">the </w:t>
+      </w:r>
+      <w:r>
+        <w:rPr>
+          <w:rFonts w:ascii="Arial" w:hAnsi="Arial" w:cs="Arial"/>
+        </w:rPr>
+        <w:t xml:space="preserve">spontaneity of games, which is not always true, but an important part of a play is that it’s done for its own sake. </w:t>
+      </w:r>
+      <w:r>
+        <w:rPr>
+          <w:rFonts w:ascii="Arial" w:hAnsi="Arial" w:cs="Arial"/>
+        </w:rPr>
+        <w:t>It is not possible to name</w:t>
+      </w:r>
+      <w:r>
+        <w:rPr>
+          <w:rFonts w:ascii="Arial" w:hAnsi="Arial" w:cs="Arial"/>
+        </w:rPr>
+        <w:t xml:space="preserve"> something play</w:t>
+      </w:r>
+      <w:r>
+        <w:rPr>
+          <w:rFonts w:ascii="Arial" w:hAnsi="Arial" w:cs="Arial"/>
+        </w:rPr>
+        <w:t xml:space="preserve"> </w:t>
+      </w:r>
+      <w:r>
+        <w:rPr>
+          <w:rFonts w:ascii="Arial" w:hAnsi="Arial" w:cs="Arial"/>
+        </w:rPr>
+        <w:t xml:space="preserve">if </w:t>
+      </w:r>
+      <w:r>
+        <w:rPr>
+          <w:rFonts w:ascii="Arial" w:hAnsi="Arial" w:cs="Arial"/>
+        </w:rPr>
+        <w:t>a person</w:t>
+      </w:r>
+      <w:r>
+        <w:rPr>
+          <w:rFonts w:ascii="Arial" w:hAnsi="Arial" w:cs="Arial"/>
+        </w:rPr>
+        <w:t xml:space="preserve"> </w:t>
+      </w:r>
+      <w:r>
+        <w:rPr>
+          <w:rFonts w:ascii="Arial" w:hAnsi="Arial" w:cs="Arial"/>
+        </w:rPr>
+        <w:t>is</w:t>
+      </w:r>
+      <w:r>
+        <w:rPr>
+          <w:rFonts w:ascii="Arial" w:hAnsi="Arial" w:cs="Arial"/>
+        </w:rPr>
+        <w:t xml:space="preserve"> forced to do it without</w:t>
+      </w:r>
+      <w:r>
+        <w:rPr>
+          <w:rFonts w:ascii="Arial" w:hAnsi="Arial" w:cs="Arial"/>
+        </w:rPr>
+        <w:t xml:space="preserve"> their</w:t>
+      </w:r>
+      <w:r>
+        <w:rPr>
+          <w:rFonts w:ascii="Arial" w:hAnsi="Arial" w:cs="Arial"/>
+        </w:rPr>
+        <w:t xml:space="preserve"> own interest</w:t>
+      </w:r>
+      <w:r>
+        <w:rPr>
+          <w:rFonts w:ascii="Arial" w:hAnsi="Arial" w:cs="Arial"/>
+        </w:rPr>
+        <w:t xml:space="preserve"> </w:t>
+      </w:r>
+      <w:r>
+        <w:rPr>
+          <w:rFonts w:ascii="Arial" w:hAnsi="Arial" w:cs="Arial"/>
+        </w:rPr>
+        <w:t xml:space="preserve">or </w:t>
+      </w:r>
+      <w:r>
+        <w:rPr>
+          <w:rFonts w:ascii="Arial" w:hAnsi="Arial" w:cs="Arial"/>
+        </w:rPr>
+        <w:t xml:space="preserve">simply </w:t>
+      </w:r>
+      <w:r>
+        <w:rPr>
+          <w:rFonts w:ascii="Arial" w:hAnsi="Arial" w:cs="Arial"/>
+        </w:rPr>
+        <w:t>sake.</w:t>
+      </w:r>
+      <w:r>
+        <w:rPr>
+          <w:rFonts w:ascii="Arial" w:hAnsi="Arial" w:cs="Arial"/>
+        </w:rPr>
+        <w:t xml:space="preserve"> Even work in some examples can easily become play if </w:t>
+      </w:r>
+      <w:r>
+        <w:rPr>
+          <w:rFonts w:ascii="Arial" w:hAnsi="Arial" w:cs="Arial"/>
+        </w:rPr>
+        <w:t xml:space="preserve">they </w:t>
+      </w:r>
+      <w:r>
+        <w:rPr>
+          <w:rFonts w:ascii="Arial" w:hAnsi="Arial" w:cs="Arial"/>
+        </w:rPr>
+        <w:t xml:space="preserve">have </w:t>
+      </w:r>
+      <w:r>
+        <w:rPr>
+          <w:rFonts w:ascii="Arial" w:hAnsi="Arial" w:cs="Arial"/>
+        </w:rPr>
+        <w:t>their</w:t>
+      </w:r>
+      <w:r>
+        <w:rPr>
+          <w:rFonts w:ascii="Arial" w:hAnsi="Arial" w:cs="Arial"/>
+        </w:rPr>
+        <w:t xml:space="preserve"> own personal goal, interest or sake </w:t>
+      </w:r>
+      <w:r>
+        <w:rPr>
+          <w:rFonts w:ascii="Arial" w:hAnsi="Arial" w:cs="Arial"/>
+        </w:rPr>
+        <w:t>for</w:t>
+      </w:r>
+      <w:r>
+        <w:rPr>
+          <w:rFonts w:ascii="Arial" w:hAnsi="Arial" w:cs="Arial"/>
+        </w:rPr>
+        <w:t xml:space="preserve"> doing it</w:t>
+      </w:r>
+      <w:r>
+        <w:rPr>
+          <w:rFonts w:ascii="Arial" w:hAnsi="Arial" w:cs="Arial"/>
+        </w:rPr>
+        <w:t>;</w:t>
+      </w:r>
+      <w:r>
+        <w:rPr>
+          <w:rFonts w:ascii="Arial" w:hAnsi="Arial" w:cs="Arial"/>
+        </w:rPr>
+        <w:t xml:space="preserve"> </w:t>
+      </w:r>
+      <w:r>
+        <w:rPr>
+          <w:rFonts w:ascii="Arial" w:hAnsi="Arial" w:cs="Arial"/>
+        </w:rPr>
+        <w:t>t</w:t>
+      </w:r>
+      <w:r>
+        <w:rPr>
+          <w:rFonts w:ascii="Arial" w:hAnsi="Arial" w:cs="Arial"/>
+        </w:rPr>
+        <w:t xml:space="preserve">he more </w:t>
+      </w:r>
+      <w:r>
+        <w:rPr>
+          <w:rFonts w:ascii="Arial" w:hAnsi="Arial" w:cs="Arial"/>
+        </w:rPr>
+        <w:t xml:space="preserve">it is their own choice </w:t>
+      </w:r>
+      <w:r>
+        <w:rPr>
+          <w:rFonts w:ascii="Arial" w:hAnsi="Arial" w:cs="Arial"/>
+        </w:rPr>
+        <w:t>more it feels like</w:t>
+      </w:r>
+      <w:r>
+        <w:rPr>
+          <w:rFonts w:ascii="Arial" w:hAnsi="Arial" w:cs="Arial"/>
+        </w:rPr>
+        <w:t xml:space="preserve"> </w:t>
+      </w:r>
+      <w:r>
+        <w:rPr>
+          <w:rFonts w:ascii="Arial" w:hAnsi="Arial" w:cs="Arial"/>
+        </w:rPr>
+        <w:t xml:space="preserve">play. “Whoever must play cannot play”. Jesse Schell </w:t>
+      </w:r>
+      <w:r>
+        <w:rPr>
+          <w:rFonts w:ascii="Arial" w:hAnsi="Arial" w:cs="Arial"/>
+        </w:rPr>
+        <w:t>suggests</w:t>
+      </w:r>
+      <w:r>
+        <w:rPr>
+          <w:rFonts w:ascii="Arial" w:hAnsi="Arial" w:cs="Arial"/>
+        </w:rPr>
+        <w:t xml:space="preserve"> his own vision for play as action in which the game is born: “Play is manipulation that indulges curiosity.”</w:t>
+      </w:r>
+      <w:r>
+        <w:rPr>
+          <w:rFonts w:ascii="Arial" w:hAnsi="Arial" w:cs="Arial"/>
+        </w:rPr>
+        <w:t xml:space="preserve"> </w:t>
+      </w:r>
+      <w:r>
+        <w:rPr>
+          <w:rFonts w:ascii="Arial" w:hAnsi="Arial" w:cs="Arial"/>
+        </w:rPr>
+        <w:t xml:space="preserve">This definition </w:t>
+      </w:r>
+      <w:r>
+        <w:rPr>
+          <w:rFonts w:ascii="Arial" w:hAnsi="Arial" w:cs="Arial"/>
+        </w:rPr>
+        <w:t>interprets</w:t>
+      </w:r>
+      <w:r>
+        <w:rPr>
+          <w:rFonts w:ascii="Arial" w:hAnsi="Arial" w:cs="Arial"/>
+        </w:rPr>
+        <w:t xml:space="preserve"> inner motivation and curiosity </w:t>
+      </w:r>
+      <w:r>
+        <w:rPr>
+          <w:rFonts w:ascii="Arial" w:hAnsi="Arial" w:cs="Arial"/>
+        </w:rPr>
+        <w:t>as the drive to seek</w:t>
+      </w:r>
+      <w:r>
+        <w:rPr>
+          <w:rFonts w:ascii="Arial" w:hAnsi="Arial" w:cs="Arial"/>
+        </w:rPr>
+        <w:t xml:space="preserve"> answers to simple questions</w:t>
+      </w:r>
+      <w:r>
+        <w:rPr>
+          <w:rFonts w:ascii="Arial" w:hAnsi="Arial" w:cs="Arial"/>
+        </w:rPr>
+        <w:t xml:space="preserve">, such as </w:t>
+      </w:r>
+      <w:r>
+        <w:rPr>
+          <w:rFonts w:ascii="Arial" w:hAnsi="Arial" w:cs="Arial"/>
+        </w:rPr>
+        <w:t>“</w:t>
+      </w:r>
+      <w:r>
+        <w:rPr>
+          <w:rFonts w:ascii="Arial" w:hAnsi="Arial" w:cs="Arial"/>
+        </w:rPr>
+        <w:t>What will happen after this level?</w:t>
+      </w:r>
+      <w:r>
+        <w:rPr>
+          <w:rFonts w:ascii="Arial" w:hAnsi="Arial" w:cs="Arial"/>
+        </w:rPr>
+        <w:t>”</w:t>
+      </w:r>
+      <w:r>
+        <w:rPr>
+          <w:rFonts w:ascii="Arial" w:hAnsi="Arial" w:cs="Arial"/>
+        </w:rPr>
+        <w:t>,</w:t>
+      </w:r>
+      <w:r>
+        <w:rPr>
+          <w:rFonts w:ascii="Arial" w:hAnsi="Arial" w:cs="Arial"/>
+        </w:rPr>
+        <w:t xml:space="preserve"> </w:t>
+      </w:r>
+      <w:r>
+        <w:rPr>
+          <w:rFonts w:ascii="Arial" w:hAnsi="Arial" w:cs="Arial"/>
+        </w:rPr>
+        <w:t>“</w:t>
+      </w:r>
+      <w:r>
+        <w:rPr>
+          <w:rFonts w:ascii="Arial" w:hAnsi="Arial" w:cs="Arial"/>
+        </w:rPr>
+        <w:t>Can I beat my last record?</w:t>
+      </w:r>
+      <w:r>
+        <w:rPr>
+          <w:rFonts w:ascii="Arial" w:hAnsi="Arial" w:cs="Arial"/>
+        </w:rPr>
+        <w:t>”</w:t>
+      </w:r>
+      <w:r>
+        <w:rPr>
+          <w:rFonts w:ascii="Arial" w:hAnsi="Arial" w:cs="Arial"/>
+        </w:rPr>
+        <w:t xml:space="preserve">, </w:t>
+      </w:r>
+      <w:r>
+        <w:rPr>
+          <w:rFonts w:ascii="Arial" w:hAnsi="Arial" w:cs="Arial"/>
+        </w:rPr>
+        <w:t>“</w:t>
+      </w:r>
+      <w:r>
+        <w:rPr>
+          <w:rFonts w:ascii="Arial" w:hAnsi="Arial" w:cs="Arial"/>
+        </w:rPr>
+        <w:t>Can we defeat this enemy?</w:t>
+      </w:r>
+      <w:r>
+        <w:rPr>
+          <w:rFonts w:ascii="Arial" w:hAnsi="Arial" w:cs="Arial"/>
+        </w:rPr>
+        <w:t>”</w:t>
+      </w:r>
+      <w:r>
+        <w:rPr>
+          <w:rFonts w:ascii="Arial" w:hAnsi="Arial" w:cs="Arial"/>
+        </w:rPr>
+        <w:t xml:space="preserve">, </w:t>
+      </w:r>
+      <w:r>
+        <w:rPr>
+          <w:rFonts w:ascii="Arial" w:hAnsi="Arial" w:cs="Arial"/>
+        </w:rPr>
+        <w:t xml:space="preserve"> “</w:t>
+      </w:r>
+      <w:r>
+        <w:rPr>
+          <w:rFonts w:ascii="Arial" w:hAnsi="Arial" w:cs="Arial"/>
+        </w:rPr>
+        <w:t>What happens when I press this button?</w:t>
+      </w:r>
+      <w:r>
+        <w:rPr>
+          <w:rFonts w:ascii="Arial" w:hAnsi="Arial" w:cs="Arial"/>
+        </w:rPr>
+        <w:t>”</w:t>
+      </w:r>
+      <w:r>
+        <w:rPr>
+          <w:rFonts w:ascii="Arial" w:hAnsi="Arial" w:cs="Arial"/>
+        </w:rPr>
+        <w:t xml:space="preserve"> </w:t>
+      </w:r>
+      <w:r>
+        <w:rPr>
+          <w:rFonts w:ascii="Arial" w:hAnsi="Arial" w:cs="Arial"/>
+        </w:rPr>
+        <w:fldChar w:fldCharType="begin"/>
+      </w:r>
+      <w:r>
+        <w:rPr>
+          <w:rFonts w:ascii="Arial" w:hAnsi="Arial" w:cs="Arial"/>
+        </w:rPr>
+        <w:instrText xml:space="preserve"> ADDIN ZOTERO_ITEM CSL_CITATION {"citationID":"XbPL65sl","properties":{"formattedCitation":"(Schell, 2008)","plainCitation":"(Schell, 2008)","noteIndex":0},"citationItems":[{"id":91,"uris":["http://zotero.org/users/18403491/items/BPTYJTBB"],"itemData":{"id":91,"type":"book","archive_location":"atuc.KOHA.ATU.408100156","ISBN":"978-0-12-369496-6","language":"eng","publisher":"Elsevier/Morgan Kaufmann","source":"EBSCOhost","title":"The art of game design : a book of lenses / by Jesse Schell.","title-short":"The art of game design","author":[{"family":"Schell","given":"Jesse"}],"issued":{"date-parts":[["2008",1,1]]}}}],"schema":"https://github.com/citation-style-language/schema/raw/master/csl-citation.json"} </w:instrText>
+      </w:r>
+      <w:r>
+        <w:rPr>
+          <w:rFonts w:ascii="Arial" w:hAnsi="Arial" w:cs="Arial"/>
+        </w:rPr>
+        <w:fldChar w:fldCharType="separate"/>
+      </w:r>
+      <w:r>
+        <w:rPr>
+          <w:rFonts w:ascii="Arial" w:hAnsi="Arial" w:cs="Arial"/>
+        </w:rPr>
+        <w:t>(Schell, 2008)</w:t>
+      </w:r>
+      <w:r>
+        <w:rPr>
+          <w:rFonts w:ascii="Arial" w:hAnsi="Arial" w:cs="Arial"/>
+        </w:rPr>
+        <w:fldChar w:fldCharType="end"/>
+      </w:r>
+      <w:r>
+        <w:rPr>
+          <w:rFonts w:ascii="Arial" w:hAnsi="Arial" w:cs="Arial"/>
+        </w:rPr>
+        <w:t>.</w:t>
       </w:r>
     </w:p>
     <w:p>
       <w:pPr>
-        <w:pStyle w:val="ListParagraph"/>
-        <w:numPr>
-          <w:ilvl w:val="0"/>
-          <w:numId w:val="2"/>
-        </w:numPr>
-        <w:rPr>
-          <w:rFonts w:ascii="Arial" w:hAnsi="Arial" w:cs="Arial"/>
-        </w:rPr>
-      </w:pPr>
-      <w:r>
-        <w:rPr>
-          <w:rFonts w:ascii="Arial" w:hAnsi="Arial" w:cs="Arial"/>
-        </w:rPr>
-        <w:t>Games are entered wilfully.</w:t>
-      </w:r>
+        <w:rPr>
+          <w:rFonts w:ascii="Arial" w:hAnsi="Arial" w:cs="Arial"/>
+        </w:rPr>
+      </w:pPr>
     </w:p>
     <w:p>
       <w:pPr>
-        <w:pStyle w:val="ListParagraph"/>
-        <w:numPr>
-          <w:ilvl w:val="0"/>
-          <w:numId w:val="2"/>
-        </w:numPr>
-        <w:rPr>
-          <w:rFonts w:ascii="Arial" w:hAnsi="Arial" w:cs="Arial"/>
-        </w:rPr>
-      </w:pPr>
-      <w:r>
-        <w:rPr>
-          <w:rFonts w:ascii="Arial" w:hAnsi="Arial" w:cs="Arial"/>
-        </w:rPr>
-        <w:t>Games have goals.</w:t>
+        <w:rPr>
+          <w:rFonts w:ascii="Arial" w:hAnsi="Arial" w:cs="Arial"/>
+        </w:rPr>
+      </w:pPr>
+      <w:r>
+        <w:rPr>
+          <w:rFonts w:ascii="Arial" w:hAnsi="Arial" w:cs="Arial"/>
+        </w:rPr>
+        <w:lastRenderedPageBreak/>
+        <w:t>Considering how wide the definition</w:t>
+      </w:r>
+      <w:r>
+        <w:rPr>
+          <w:rFonts w:ascii="Arial" w:hAnsi="Arial" w:cs="Arial"/>
+        </w:rPr>
+        <w:t xml:space="preserve"> of the game</w:t>
+      </w:r>
+      <w:r>
+        <w:rPr>
+          <w:rFonts w:ascii="Arial" w:hAnsi="Arial" w:cs="Arial"/>
+        </w:rPr>
+        <w:t xml:space="preserve"> w</w:t>
+      </w:r>
+      <w:r>
+        <w:rPr>
+          <w:rFonts w:ascii="Arial" w:hAnsi="Arial" w:cs="Arial"/>
+        </w:rPr>
+        <w:t>ould</w:t>
+      </w:r>
+      <w:r>
+        <w:rPr>
+          <w:rFonts w:ascii="Arial" w:hAnsi="Arial" w:cs="Arial"/>
+        </w:rPr>
+        <w:t xml:space="preserve"> be to cover everything that</w:t>
+      </w:r>
+      <w:r>
+        <w:rPr>
+          <w:rFonts w:ascii="Arial" w:hAnsi="Arial" w:cs="Arial"/>
+        </w:rPr>
+        <w:t xml:space="preserve"> usually</w:t>
+      </w:r>
+      <w:r>
+        <w:rPr>
+          <w:rFonts w:ascii="Arial" w:hAnsi="Arial" w:cs="Arial"/>
+        </w:rPr>
+        <w:t xml:space="preserve"> count</w:t>
+      </w:r>
+      <w:r>
+        <w:rPr>
+          <w:rFonts w:ascii="Arial" w:hAnsi="Arial" w:cs="Arial"/>
+        </w:rPr>
+        <w:t>s</w:t>
+      </w:r>
+      <w:r>
+        <w:rPr>
+          <w:rFonts w:ascii="Arial" w:hAnsi="Arial" w:cs="Arial"/>
+        </w:rPr>
+        <w:t xml:space="preserve"> as a game, it is easier to list</w:t>
+      </w:r>
+      <w:r>
+        <w:rPr>
+          <w:rFonts w:ascii="Arial" w:hAnsi="Arial" w:cs="Arial"/>
+        </w:rPr>
+        <w:t xml:space="preserve"> essential</w:t>
+      </w:r>
+      <w:r>
+        <w:rPr>
+          <w:rFonts w:ascii="Arial" w:hAnsi="Arial" w:cs="Arial"/>
+        </w:rPr>
+        <w:t xml:space="preserve"> key aspects which allow an artefact to be considered a game</w:t>
+      </w:r>
+      <w:r>
+        <w:rPr>
+          <w:rFonts w:ascii="Arial" w:hAnsi="Arial" w:cs="Arial"/>
+        </w:rPr>
+        <w:t xml:space="preserve">: </w:t>
+      </w:r>
+      <w:r>
+        <w:rPr>
+          <w:rFonts w:ascii="Arial" w:hAnsi="Arial" w:cs="Arial"/>
+        </w:rPr>
+        <w:t>g</w:t>
+      </w:r>
+      <w:r>
+        <w:rPr>
+          <w:rFonts w:ascii="Arial" w:hAnsi="Arial" w:cs="Arial"/>
+        </w:rPr>
+        <w:t>ames are entered wilfully</w:t>
+      </w:r>
+      <w:r>
+        <w:rPr>
+          <w:rFonts w:ascii="Arial" w:hAnsi="Arial" w:cs="Arial"/>
+        </w:rPr>
+        <w:t>,</w:t>
+      </w:r>
+      <w:r>
+        <w:rPr>
+          <w:rFonts w:ascii="Arial" w:hAnsi="Arial" w:cs="Arial"/>
+        </w:rPr>
+        <w:t xml:space="preserve"> </w:t>
+      </w:r>
+      <w:r>
+        <w:rPr>
+          <w:rFonts w:ascii="Arial" w:hAnsi="Arial" w:cs="Arial"/>
+        </w:rPr>
+        <w:t>have goals</w:t>
+      </w:r>
+      <w:r>
+        <w:rPr>
+          <w:rFonts w:ascii="Arial" w:hAnsi="Arial" w:cs="Arial"/>
+        </w:rPr>
+        <w:t>,</w:t>
+      </w:r>
+      <w:r>
+        <w:rPr>
+          <w:rFonts w:ascii="Arial" w:hAnsi="Arial" w:cs="Arial"/>
+        </w:rPr>
+        <w:t xml:space="preserve"> </w:t>
+      </w:r>
+      <w:r>
+        <w:rPr>
+          <w:rFonts w:ascii="Arial" w:hAnsi="Arial" w:cs="Arial"/>
+        </w:rPr>
+        <w:t>involve</w:t>
+      </w:r>
+      <w:r>
+        <w:rPr>
+          <w:rFonts w:ascii="Arial" w:hAnsi="Arial" w:cs="Arial"/>
+        </w:rPr>
+        <w:t xml:space="preserve"> conflict</w:t>
+      </w:r>
+      <w:r>
+        <w:rPr>
+          <w:rFonts w:ascii="Arial" w:hAnsi="Arial" w:cs="Arial"/>
+        </w:rPr>
+        <w:t>,</w:t>
+      </w:r>
+      <w:r>
+        <w:rPr>
+          <w:rFonts w:ascii="Arial" w:hAnsi="Arial" w:cs="Arial"/>
+        </w:rPr>
+        <w:t xml:space="preserve"> </w:t>
+      </w:r>
+      <w:r>
+        <w:rPr>
+          <w:rFonts w:ascii="Arial" w:hAnsi="Arial" w:cs="Arial"/>
+        </w:rPr>
+        <w:t xml:space="preserve">operate under </w:t>
+      </w:r>
+      <w:r>
+        <w:rPr>
+          <w:rFonts w:ascii="Arial" w:hAnsi="Arial" w:cs="Arial"/>
+        </w:rPr>
+        <w:t>rules</w:t>
+      </w:r>
+      <w:r>
+        <w:rPr>
+          <w:rFonts w:ascii="Arial" w:hAnsi="Arial" w:cs="Arial"/>
+        </w:rPr>
+        <w:t xml:space="preserve">, </w:t>
+      </w:r>
+      <w:r>
+        <w:rPr>
+          <w:rFonts w:ascii="Arial" w:hAnsi="Arial" w:cs="Arial"/>
+        </w:rPr>
+        <w:t>can be won and lost</w:t>
+      </w:r>
+      <w:r>
+        <w:rPr>
+          <w:rFonts w:ascii="Arial" w:hAnsi="Arial" w:cs="Arial"/>
+        </w:rPr>
+        <w:t>,</w:t>
+      </w:r>
+      <w:r>
+        <w:rPr>
+          <w:rFonts w:ascii="Arial" w:hAnsi="Arial" w:cs="Arial"/>
+        </w:rPr>
+        <w:t xml:space="preserve"> are interactive</w:t>
+      </w:r>
+      <w:r>
+        <w:rPr>
+          <w:rFonts w:ascii="Arial" w:hAnsi="Arial" w:cs="Arial"/>
+        </w:rPr>
+        <w:t>, present</w:t>
+      </w:r>
+      <w:r>
+        <w:rPr>
+          <w:rFonts w:ascii="Arial" w:hAnsi="Arial" w:cs="Arial"/>
+        </w:rPr>
+        <w:t xml:space="preserve"> challenges</w:t>
+      </w:r>
+      <w:r>
+        <w:rPr>
+          <w:rFonts w:ascii="Arial" w:hAnsi="Arial" w:cs="Arial"/>
+        </w:rPr>
+        <w:t>,</w:t>
+      </w:r>
+      <w:r>
+        <w:rPr>
+          <w:rFonts w:ascii="Arial" w:hAnsi="Arial" w:cs="Arial"/>
+        </w:rPr>
+        <w:t xml:space="preserve"> create internal value</w:t>
+      </w:r>
+      <w:r>
+        <w:rPr>
+          <w:rFonts w:ascii="Arial" w:hAnsi="Arial" w:cs="Arial"/>
+        </w:rPr>
+        <w:t>,</w:t>
+      </w:r>
+      <w:r>
+        <w:rPr>
+          <w:rFonts w:ascii="Arial" w:hAnsi="Arial" w:cs="Arial"/>
+        </w:rPr>
+        <w:t xml:space="preserve"> engage player</w:t>
+      </w:r>
+      <w:r>
+        <w:rPr>
+          <w:rFonts w:ascii="Arial" w:hAnsi="Arial" w:cs="Arial"/>
+        </w:rPr>
+        <w:t>s and function as</w:t>
+      </w:r>
+      <w:r>
+        <w:rPr>
+          <w:rFonts w:ascii="Arial" w:hAnsi="Arial" w:cs="Arial"/>
+        </w:rPr>
+        <w:t xml:space="preserve"> closed, formal systems</w:t>
+      </w:r>
+      <w:r>
+        <w:rPr>
+          <w:rFonts w:ascii="Arial" w:hAnsi="Arial" w:cs="Arial"/>
+        </w:rPr>
+        <w:t xml:space="preserve"> </w:t>
+      </w:r>
+      <w:r>
+        <w:rPr>
+          <w:rFonts w:ascii="Arial" w:hAnsi="Arial" w:cs="Arial"/>
+        </w:rPr>
+        <w:fldChar w:fldCharType="begin"/>
+      </w:r>
+      <w:r>
+        <w:rPr>
+          <w:rFonts w:ascii="Arial" w:hAnsi="Arial" w:cs="Arial"/>
+        </w:rPr>
+        <w:instrText xml:space="preserve"> ADDIN ZOTERO_ITEM CSL_CITATION {"citationID":"GiEyIhgn","properties":{"formattedCitation":"(Schell, 2008)","plainCitation":"(Schell, 2008)","noteIndex":0},"citationItems":[{"id":91,"uris":["http://zotero.org/users/18403491/items/BPTYJTBB"],"itemData":{"id":91,"type":"book","archive_location":"atuc.KOHA.ATU.408100156","ISBN":"978-0-12-369496-6","language":"eng","publisher":"Elsevier/Morgan Kaufmann","source":"EBSCOhost","title":"The art of game design : a book of lenses / by Jesse Schell.","title-short":"The art of game design","author":[{"family":"Schell","given":"Jesse"}],"issued":{"date-parts":[["2008",1,1]]}}}],"schema":"https://github.com/citation-style-language/schema/raw/master/csl-citation.json"} </w:instrText>
+      </w:r>
+      <w:r>
+        <w:rPr>
+          <w:rFonts w:ascii="Arial" w:hAnsi="Arial" w:cs="Arial"/>
+        </w:rPr>
+        <w:fldChar w:fldCharType="separate"/>
+      </w:r>
+      <w:r>
+        <w:rPr>
+          <w:rFonts w:ascii="Arial" w:hAnsi="Arial" w:cs="Arial"/>
+        </w:rPr>
+        <w:t>(Schell, 2008)</w:t>
+      </w:r>
+      <w:r>
+        <w:rPr>
+          <w:rFonts w:ascii="Arial" w:hAnsi="Arial" w:cs="Arial"/>
+        </w:rPr>
+        <w:fldChar w:fldCharType="end"/>
+      </w:r>
+      <w:r>
+        <w:rPr>
+          <w:rFonts w:ascii="Arial" w:hAnsi="Arial" w:cs="Arial"/>
+        </w:rPr>
+        <w:t>.</w:t>
       </w:r>
     </w:p>
     <w:p>
       <w:pPr>
-        <w:pStyle w:val="ListParagraph"/>
-        <w:numPr>
-          <w:ilvl w:val="0"/>
-          <w:numId w:val="2"/>
-        </w:numPr>
-        <w:rPr>
-          <w:rFonts w:ascii="Arial" w:hAnsi="Arial" w:cs="Arial"/>
-        </w:rPr>
-      </w:pPr>
-      <w:r>
-        <w:rPr>
-          <w:rFonts w:ascii="Arial" w:hAnsi="Arial" w:cs="Arial"/>
-        </w:rPr>
-        <w:t>Games have conflict.</w:t>
+        <w:rPr>
+          <w:rFonts w:ascii="Arial" w:hAnsi="Arial" w:cs="Arial"/>
+        </w:rPr>
+      </w:pPr>
+      <w:r>
+        <w:rPr>
+          <w:rFonts w:ascii="Arial" w:hAnsi="Arial" w:cs="Arial"/>
+        </w:rPr>
+        <w:t xml:space="preserve">Considering definitions, it’s possible to assume </w:t>
+      </w:r>
+      <w:r>
+        <w:rPr>
+          <w:rFonts w:ascii="Arial" w:hAnsi="Arial" w:cs="Arial"/>
+        </w:rPr>
+        <w:t>that people have</w:t>
+      </w:r>
+      <w:r>
+        <w:rPr>
+          <w:rFonts w:ascii="Arial" w:hAnsi="Arial" w:cs="Arial"/>
+        </w:rPr>
+        <w:t xml:space="preserve"> </w:t>
+      </w:r>
+      <w:r>
+        <w:rPr>
+          <w:rFonts w:ascii="Arial" w:hAnsi="Arial" w:cs="Arial"/>
+        </w:rPr>
+        <w:t>some motivation or curiosity to play games</w:t>
+      </w:r>
+      <w:r>
+        <w:rPr>
+          <w:rFonts w:ascii="Arial" w:hAnsi="Arial" w:cs="Arial"/>
+        </w:rPr>
+        <w:t>;</w:t>
+      </w:r>
+      <w:r>
+        <w:rPr>
+          <w:rFonts w:ascii="Arial" w:hAnsi="Arial" w:cs="Arial"/>
+        </w:rPr>
+        <w:t xml:space="preserve"> this is the basis </w:t>
+      </w:r>
+      <w:r>
+        <w:rPr>
+          <w:rFonts w:ascii="Arial" w:hAnsi="Arial" w:cs="Arial"/>
+        </w:rPr>
+        <w:t>for understanding</w:t>
+      </w:r>
+      <w:r>
+        <w:rPr>
+          <w:rFonts w:ascii="Arial" w:hAnsi="Arial" w:cs="Arial"/>
+        </w:rPr>
+        <w:t xml:space="preserve"> why people even play games.</w:t>
+      </w:r>
+      <w:r>
+        <w:rPr>
+          <w:rFonts w:ascii="Arial" w:hAnsi="Arial" w:cs="Arial"/>
+        </w:rPr>
+        <w:t xml:space="preserve"> L</w:t>
+      </w:r>
+      <w:r>
+        <w:rPr>
+          <w:rFonts w:ascii="Arial" w:hAnsi="Arial" w:cs="Arial"/>
+        </w:rPr>
+        <w:t xml:space="preserve">ikely, if </w:t>
+      </w:r>
+      <w:r>
+        <w:rPr>
+          <w:rFonts w:ascii="Arial" w:hAnsi="Arial" w:cs="Arial"/>
+        </w:rPr>
+        <w:t xml:space="preserve">a player is </w:t>
+      </w:r>
+      <w:r>
+        <w:rPr>
+          <w:rFonts w:ascii="Arial" w:hAnsi="Arial" w:cs="Arial"/>
+        </w:rPr>
+        <w:t>ask</w:t>
+      </w:r>
+      <w:r>
+        <w:rPr>
+          <w:rFonts w:ascii="Arial" w:hAnsi="Arial" w:cs="Arial"/>
+        </w:rPr>
+        <w:t>ed</w:t>
+      </w:r>
+      <w:r>
+        <w:rPr>
+          <w:rFonts w:ascii="Arial" w:hAnsi="Arial" w:cs="Arial"/>
+        </w:rPr>
+        <w:t xml:space="preserve"> why he is playing,</w:t>
+      </w:r>
+      <w:r>
+        <w:rPr>
+          <w:rFonts w:ascii="Arial" w:hAnsi="Arial" w:cs="Arial"/>
+        </w:rPr>
+        <w:t xml:space="preserve"> the most </w:t>
+      </w:r>
+      <w:r>
+        <w:rPr>
+          <w:rFonts w:ascii="Arial" w:hAnsi="Arial" w:cs="Arial"/>
+        </w:rPr>
+        <w:t>expect</w:t>
+      </w:r>
+      <w:r>
+        <w:rPr>
+          <w:rFonts w:ascii="Arial" w:hAnsi="Arial" w:cs="Arial"/>
+        </w:rPr>
+        <w:t>ed</w:t>
+      </w:r>
+      <w:r>
+        <w:rPr>
+          <w:rFonts w:ascii="Arial" w:hAnsi="Arial" w:cs="Arial"/>
+        </w:rPr>
+        <w:t xml:space="preserve"> answer</w:t>
+      </w:r>
+      <w:r>
+        <w:rPr>
+          <w:rFonts w:ascii="Arial" w:hAnsi="Arial" w:cs="Arial"/>
+        </w:rPr>
+        <w:t xml:space="preserve"> is</w:t>
+      </w:r>
+      <w:r>
+        <w:rPr>
+          <w:rFonts w:ascii="Arial" w:hAnsi="Arial" w:cs="Arial"/>
+        </w:rPr>
+        <w:t xml:space="preserve"> “I find playing games fun”, but </w:t>
+      </w:r>
+      <w:r>
+        <w:rPr>
+          <w:rFonts w:ascii="Arial" w:hAnsi="Arial" w:cs="Arial"/>
+        </w:rPr>
+        <w:t>can any game be fun?</w:t>
+      </w:r>
+      <w:r>
+        <w:rPr>
+          <w:rFonts w:ascii="Arial" w:hAnsi="Arial" w:cs="Arial"/>
+        </w:rPr>
+        <w:t xml:space="preserve"> I</w:t>
+      </w:r>
+      <w:r>
+        <w:rPr>
+          <w:rFonts w:ascii="Arial" w:hAnsi="Arial" w:cs="Arial"/>
+        </w:rPr>
+        <w:t>t is essential to understand what is fun and what is not. If any game is fun</w:t>
+      </w:r>
+      <w:r>
+        <w:rPr>
+          <w:rFonts w:ascii="Arial" w:hAnsi="Arial" w:cs="Arial"/>
+        </w:rPr>
+        <w:t>,</w:t>
+      </w:r>
+      <w:r>
+        <w:rPr>
+          <w:rFonts w:ascii="Arial" w:hAnsi="Arial" w:cs="Arial"/>
+        </w:rPr>
+        <w:t xml:space="preserve"> why </w:t>
+      </w:r>
+      <w:r>
+        <w:rPr>
+          <w:rFonts w:ascii="Arial" w:hAnsi="Arial" w:cs="Arial"/>
+        </w:rPr>
+        <w:t>don’t</w:t>
+      </w:r>
+      <w:r>
+        <w:rPr>
+          <w:rFonts w:ascii="Arial" w:hAnsi="Arial" w:cs="Arial"/>
+        </w:rPr>
+        <w:t xml:space="preserve"> </w:t>
+      </w:r>
+      <w:r>
+        <w:rPr>
+          <w:rFonts w:ascii="Arial" w:hAnsi="Arial" w:cs="Arial"/>
+        </w:rPr>
+        <w:t xml:space="preserve">people </w:t>
+      </w:r>
+      <w:r>
+        <w:rPr>
+          <w:rFonts w:ascii="Arial" w:hAnsi="Arial" w:cs="Arial"/>
+        </w:rPr>
+        <w:t>play tic-tac-toe</w:t>
+      </w:r>
+      <w:r>
+        <w:rPr>
+          <w:rFonts w:ascii="Arial" w:hAnsi="Arial" w:cs="Arial"/>
+        </w:rPr>
+        <w:t xml:space="preserve"> over and over again</w:t>
+      </w:r>
+      <w:r>
+        <w:rPr>
+          <w:rFonts w:ascii="Arial" w:hAnsi="Arial" w:cs="Arial"/>
+        </w:rPr>
+        <w:t>?</w:t>
       </w:r>
     </w:p>
     <w:p>
       <w:pPr>
-        <w:pStyle w:val="ListParagraph"/>
-        <w:numPr>
-          <w:ilvl w:val="0"/>
-          <w:numId w:val="2"/>
-        </w:numPr>
-        <w:rPr>
-          <w:rFonts w:ascii="Arial" w:hAnsi="Arial" w:cs="Arial"/>
-        </w:rPr>
-      </w:pPr>
-      <w:r>
-        <w:rPr>
-          <w:rFonts w:ascii="Arial" w:hAnsi="Arial" w:cs="Arial"/>
-        </w:rPr>
-        <w:t>Games have rules.</w:t>
+        <w:rPr>
+          <w:rFonts w:ascii="Arial" w:hAnsi="Arial" w:cs="Arial"/>
+          <w:b/>
+          <w:bCs/>
+        </w:rPr>
+      </w:pPr>
+      <w:r>
+        <w:rPr>
+          <w:rFonts w:ascii="Arial" w:hAnsi="Arial" w:cs="Arial"/>
+          <w:b/>
+          <w:bCs/>
+        </w:rPr>
+        <w:t xml:space="preserve">1.2 </w:t>
+      </w:r>
+      <w:r>
+        <w:rPr>
+          <w:rFonts w:ascii="Arial" w:hAnsi="Arial" w:cs="Arial"/>
+          <w:b/>
+          <w:bCs/>
+        </w:rPr>
+        <w:t>What is fun</w:t>
+      </w:r>
+      <w:r>
+        <w:rPr>
+          <w:rFonts w:ascii="Arial" w:hAnsi="Arial" w:cs="Arial"/>
+          <w:b/>
+          <w:bCs/>
+        </w:rPr>
+        <w:t>?</w:t>
       </w:r>
     </w:p>
     <w:p>
       <w:pPr>
-        <w:pStyle w:val="ListParagraph"/>
-        <w:numPr>
-          <w:ilvl w:val="0"/>
-          <w:numId w:val="2"/>
-        </w:numPr>
-        <w:rPr>
-          <w:rFonts w:ascii="Arial" w:hAnsi="Arial" w:cs="Arial"/>
-        </w:rPr>
-      </w:pPr>
-      <w:r>
-        <w:rPr>
-          <w:rFonts w:ascii="Arial" w:hAnsi="Arial" w:cs="Arial"/>
-        </w:rPr>
-        <w:t>Games can be won and lost.</w:t>
+        <w:rPr>
+          <w:rFonts w:ascii="Arial" w:hAnsi="Arial" w:cs="Arial"/>
+        </w:rPr>
+      </w:pPr>
+      <w:r>
+        <w:rPr>
+          <w:rFonts w:ascii="Arial" w:hAnsi="Arial" w:cs="Arial"/>
+        </w:rPr>
+        <w:t>Word fun comes from “fool” or from “pleasure” in different interpretations. But the main meaning is “a source of enjoyment”,</w:t>
+      </w:r>
+      <w:r>
+        <w:rPr>
+          <w:rFonts w:ascii="Arial" w:hAnsi="Arial" w:cs="Arial"/>
+        </w:rPr>
+        <w:t xml:space="preserve"> not only as physical or mental joy, but also as chemical manipulation. Fun is the release of endorphins. It is a lot of different sensations based on cocktails of chemicals. The pleasurable chills from listening to powerful music are caused by the same chemicals that the person gets from having cocaine, an orgasm or chocolate. (Our brain is technically on drugs all the time) </w:t>
+      </w:r>
+      <w:r>
+        <w:rPr>
+          <w:rFonts w:ascii="Arial" w:hAnsi="Arial" w:cs="Arial"/>
+        </w:rPr>
+        <w:fldChar w:fldCharType="begin"/>
+      </w:r>
+      <w:r>
+        <w:rPr>
+          <w:rFonts w:ascii="Arial" w:hAnsi="Arial" w:cs="Arial"/>
+        </w:rPr>
+        <w:instrText xml:space="preserve"> ADDIN ZOTERO_ITEM CSL_CITATION {"citationID":"IKVPOrqg","properties":{"formattedCitation":"(Koster, 2014)","plainCitation":"(Koster, 2014)","noteIndex":0},"citationItems":[{"id":87,"uris":["http://zotero.org/users/18403491/items/C8BYUDUP"],"itemData":{"id":87,"type":"book","edition":"2nd edition","event-place":"Sebastopol, CA","ISBN":"978-1-4493-6321-5","language":"en","number-of-pages":"1","publisher":"O'Reilly","publisher-place":"Sebastopol, CA","source":"K10plus ISBN","title":"A theory of fun for game design","author":[{"family":"Koster","given":"Raph"}],"issued":{"date-parts":[["2014"]]}}}],"schema":"https://github.com/citation-style-language/schema/raw/master/csl-citation.json"} </w:instrText>
+      </w:r>
+      <w:r>
+        <w:rPr>
+          <w:rFonts w:ascii="Arial" w:hAnsi="Arial" w:cs="Arial"/>
+        </w:rPr>
+        <w:fldChar w:fldCharType="separate"/>
+      </w:r>
+      <w:r>
+        <w:rPr>
+          <w:rFonts w:ascii="Arial" w:hAnsi="Arial" w:cs="Arial"/>
+        </w:rPr>
+        <w:t>(Koster, 2014)</w:t>
+      </w:r>
+      <w:r>
+        <w:rPr>
+          <w:rFonts w:ascii="Arial" w:hAnsi="Arial" w:cs="Arial"/>
+        </w:rPr>
+        <w:fldChar w:fldCharType="end"/>
+      </w:r>
+      <w:r>
+        <w:rPr>
+          <w:rFonts w:ascii="Arial" w:hAnsi="Arial" w:cs="Arial"/>
+        </w:rPr>
+        <w:t xml:space="preserve"> </w:t>
       </w:r>
     </w:p>
     <w:p>
       <w:pPr>
-        <w:pStyle w:val="ListParagraph"/>
-        <w:numPr>
-          <w:ilvl w:val="0"/>
-          <w:numId w:val="2"/>
-        </w:numPr>
-        <w:rPr>
-          <w:rFonts w:ascii="Arial" w:hAnsi="Arial" w:cs="Arial"/>
-        </w:rPr>
-      </w:pPr>
-      <w:r>
-        <w:rPr>
-          <w:rFonts w:ascii="Arial" w:hAnsi="Arial" w:cs="Arial"/>
-        </w:rPr>
-        <w:t>Games are interactive.</w:t>
+        <w:rPr>
+          <w:rFonts w:ascii="Arial" w:hAnsi="Arial" w:cs="Arial"/>
+        </w:rPr>
+      </w:pPr>
+      <w:r>
+        <w:rPr>
+          <w:rFonts w:ascii="Arial" w:hAnsi="Arial" w:cs="Arial"/>
+        </w:rPr>
+        <w:t xml:space="preserve">All these insights might be useful for understanding the core of fun, but why do we even need fun as a species? Fun is an important survival mechanism which pushes the human species to adapt, learn and master new skills or tasks. As a reward, fun is a moment of pleasure about an accomplished scenario. “Fun is just another word for learning.” </w:t>
+      </w:r>
+      <w:r>
+        <w:rPr>
+          <w:rFonts w:ascii="Arial" w:hAnsi="Arial" w:cs="Arial"/>
+        </w:rPr>
+        <w:fldChar w:fldCharType="begin"/>
+      </w:r>
+      <w:r>
+        <w:rPr>
+          <w:rFonts w:ascii="Arial" w:hAnsi="Arial" w:cs="Arial"/>
+        </w:rPr>
+        <w:instrText xml:space="preserve"> ADDIN ZOTERO_ITEM CSL_CITATION {"citationID":"DJrzvdPh","properties":{"formattedCitation":"(Koster, 2014)","plainCitation":"(Koster, 2014)","noteIndex":0},"citationItems":[{"id":87,"uris":["http://zotero.org/users/18403491/items/C8BYUDUP"],"itemData":{"id":87,"type":"book","edition":"2nd edition","event-place":"Sebastopol, CA","ISBN":"978-1-4493-6321-5","language":"en","number-of-pages":"1","publisher":"O'Reilly","publisher-place":"Sebastopol, CA","source":"K10plus ISBN","title":"A theory of fun for game design","author":[{"family":"Koster","given":"Raph"}],"issued":{"date-parts":[["2014"]]}}}],"schema":"https://github.com/citation-style-language/schema/raw/master/csl-citation.json"} </w:instrText>
+      </w:r>
+      <w:r>
+        <w:rPr>
+          <w:rFonts w:ascii="Arial" w:hAnsi="Arial" w:cs="Arial"/>
+        </w:rPr>
+        <w:fldChar w:fldCharType="separate"/>
+      </w:r>
+      <w:r>
+        <w:rPr>
+          <w:rFonts w:ascii="Arial" w:hAnsi="Arial" w:cs="Arial"/>
+        </w:rPr>
+        <w:t>(Koster, 2014)</w:t>
+      </w:r>
+      <w:r>
+        <w:rPr>
+          <w:rFonts w:ascii="Arial" w:hAnsi="Arial" w:cs="Arial"/>
+        </w:rPr>
+        <w:fldChar w:fldCharType="end"/>
+      </w:r>
+      <w:r>
+        <w:rPr>
+          <w:rFonts w:ascii="Arial" w:hAnsi="Arial" w:cs="Arial"/>
+        </w:rPr>
+        <w:t xml:space="preserve"> </w:t>
       </w:r>
     </w:p>
     <w:p>
       <w:pPr>
-        <w:pStyle w:val="ListParagraph"/>
-        <w:numPr>
-          <w:ilvl w:val="0"/>
-          <w:numId w:val="2"/>
-        </w:numPr>
-        <w:rPr>
-          <w:rFonts w:ascii="Arial" w:hAnsi="Arial" w:cs="Arial"/>
-        </w:rPr>
-      </w:pPr>
-      <w:r>
-        <w:rPr>
-          <w:rFonts w:ascii="Arial" w:hAnsi="Arial" w:cs="Arial"/>
-        </w:rPr>
-        <w:t>Games have challenges.</w:t>
-      </w:r>
-    </w:p>
-    <w:p>
-      <w:pPr>
-        <w:pStyle w:val="ListParagraph"/>
-        <w:numPr>
-          <w:ilvl w:val="0"/>
-          <w:numId w:val="2"/>
-        </w:numPr>
-        <w:rPr>
-          <w:rFonts w:ascii="Arial" w:hAnsi="Arial" w:cs="Arial"/>
-        </w:rPr>
-      </w:pPr>
-      <w:r>
-        <w:rPr>
-          <w:rFonts w:ascii="Arial" w:hAnsi="Arial" w:cs="Arial"/>
-        </w:rPr>
-        <w:t>Games can create their own internal value.</w:t>
-      </w:r>
-    </w:p>
-    <w:p>
-      <w:pPr>
-        <w:pStyle w:val="ListParagraph"/>
-        <w:numPr>
-          <w:ilvl w:val="0"/>
-          <w:numId w:val="2"/>
-        </w:numPr>
-        <w:rPr>
-          <w:rFonts w:ascii="Arial" w:hAnsi="Arial" w:cs="Arial"/>
-        </w:rPr>
-      </w:pPr>
-      <w:r>
-        <w:rPr>
-          <w:rFonts w:ascii="Arial" w:hAnsi="Arial" w:cs="Arial"/>
-        </w:rPr>
-        <w:t>Games engage players.</w:t>
-      </w:r>
-    </w:p>
-    <w:p>
-      <w:pPr>
-        <w:pStyle w:val="ListParagraph"/>
-        <w:numPr>
-          <w:ilvl w:val="0"/>
-          <w:numId w:val="2"/>
-        </w:numPr>
-        <w:rPr>
-          <w:rFonts w:ascii="Arial" w:hAnsi="Arial" w:cs="Arial"/>
-        </w:rPr>
-      </w:pPr>
-      <w:r>
-        <w:rPr>
-          <w:rFonts w:ascii="Arial" w:hAnsi="Arial" w:cs="Arial"/>
-        </w:rPr>
-        <w:t>Games are closed, formal systems.</w:t>
-      </w:r>
-    </w:p>
-    <w:p>
-      <w:pPr>
-        <w:rPr>
-          <w:rFonts w:ascii="Arial" w:hAnsi="Arial" w:cs="Arial"/>
-        </w:rPr>
-      </w:pPr>
+        <w:rPr>
+          <w:rFonts w:ascii="Arial" w:hAnsi="Arial" w:cs="Arial"/>
+        </w:rPr>
+      </w:pPr>
+      <w:r>
+        <w:rPr>
+          <w:rFonts w:ascii="Arial" w:hAnsi="Arial" w:cs="Arial"/>
+        </w:rPr>
+        <w:t>On the other side of the coin</w:t>
+      </w:r>
+      <w:r>
+        <w:rPr>
+          <w:rFonts w:ascii="Arial" w:hAnsi="Arial" w:cs="Arial"/>
+        </w:rPr>
+        <w:t xml:space="preserve"> is</w:t>
+      </w:r>
+      <w:r>
+        <w:rPr>
+          <w:rFonts w:ascii="Arial" w:hAnsi="Arial" w:cs="Arial"/>
+        </w:rPr>
+        <w:t xml:space="preserve"> boredom</w:t>
+      </w:r>
+      <w:r>
+        <w:rPr>
+          <w:rFonts w:ascii="Arial" w:hAnsi="Arial" w:cs="Arial"/>
+        </w:rPr>
+        <w:t xml:space="preserve"> – the </w:t>
+      </w:r>
+      <w:r>
+        <w:rPr>
+          <w:rFonts w:ascii="Arial" w:hAnsi="Arial" w:cs="Arial"/>
+        </w:rPr>
+        <w:t>absence of fun.</w:t>
+      </w:r>
+      <w:r>
+        <w:rPr>
+          <w:rFonts w:ascii="Arial" w:hAnsi="Arial" w:cs="Arial"/>
+        </w:rPr>
+        <w:t xml:space="preserve"> Boredom is the brain’s reaction to the inability to learn. It is a mechanism that pushes us into doing something that can lead to new information or simply fun. Boredom occurs when we lack cognitive challenges. The whole idea around learning desire doesn’t mean that it must be a completely new experience; just new data is enough for the brain to start having fun </w:t>
+      </w:r>
       <w:r>
         <w:rPr>
           <w:rFonts w:ascii="Arial" w:hAnsi="Arial" w:cs="Arial"/>
@@ -1674,7 +2845,7 @@
         <w:rPr>
           <w:rFonts w:ascii="Arial" w:hAnsi="Arial" w:cs="Arial"/>
         </w:rPr>
-        <w:instrText xml:space="preserve"> ADDIN ZOTERO_ITEM CSL_CITATION {"citationID":"GiEyIhgn","properties":{"formattedCitation":"(Schell, 2008)","plainCitation":"(Schell, 2008)","noteIndex":0},"citationItems":[{"id":91,"uris":["http://zotero.org/users/18403491/items/BPTYJTBB"],"itemData":{"id":91,"type":"book","archive_location":"atuc.KOHA.ATU.408100156","ISBN":"978-0-12-369496-6","language":"eng","publisher":"Elsevier/Morgan Kaufmann","source":"EBSCOhost","title":"The art of game design : a book of lenses / by Jesse Schell.","title-short":"The art of game design","author":[{"family":"Schell","given":"Jesse"}],"issued":{"date-parts":[["2008",1,1]]}}}],"schema":"https://github.com/citation-style-language/schema/raw/master/csl-citation.json"} </w:instrText>
+        <w:instrText xml:space="preserve"> ADDIN ZOTERO_ITEM CSL_CITATION {"citationID":"RTxbHcvt","properties":{"formattedCitation":"(Koster, 2014)","plainCitation":"(Koster, 2014)","noteIndex":0},"citationItems":[{"id":87,"uris":["http://zotero.org/users/18403491/items/C8BYUDUP"],"itemData":{"id":87,"type":"book","edition":"2nd edition","event-place":"Sebastopol, CA","ISBN":"978-1-4493-6321-5","language":"en","number-of-pages":"1","publisher":"O'Reilly","publisher-place":"Sebastopol, CA","source":"K10plus ISBN","title":"A theory of fun for game design","author":[{"family":"Koster","given":"Raph"}],"issued":{"date-parts":[["2014"]]}}}],"schema":"https://github.com/citation-style-language/schema/raw/master/csl-citation.json"} </w:instrText>
       </w:r>
       <w:r>
         <w:rPr>
@@ -1686,7 +2857,7 @@
         <w:rPr>
           <w:rFonts w:ascii="Arial" w:hAnsi="Arial" w:cs="Arial"/>
         </w:rPr>
-        <w:t>(Schell, 2008)</w:t>
+        <w:t>(Koster, 2014)</w:t>
       </w:r>
       <w:r>
         <w:rPr>
@@ -1698,246 +2869,14 @@
         <w:rPr>
           <w:rFonts w:ascii="Arial" w:hAnsi="Arial" w:cs="Arial"/>
         </w:rPr>
-        <w:t>.</w:t>
-      </w:r>
-    </w:p>
-    <w:p>
-      <w:pPr>
-        <w:rPr>
-          <w:rFonts w:ascii="Arial" w:hAnsi="Arial" w:cs="Arial"/>
-        </w:rPr>
-      </w:pPr>
-      <w:r>
-        <w:rPr>
-          <w:rFonts w:ascii="Arial" w:hAnsi="Arial" w:cs="Arial"/>
-        </w:rPr>
-        <w:t>After getting some understanding of the meaning and definition of what games are, we can say that people have</w:t>
-      </w:r>
-      <w:r>
-        <w:rPr>
-          <w:rFonts w:ascii="Arial" w:hAnsi="Arial" w:cs="Arial"/>
-        </w:rPr>
-        <w:t xml:space="preserve"> </w:t>
-      </w:r>
-      <w:r>
-        <w:rPr>
-          <w:rFonts w:ascii="Arial" w:hAnsi="Arial" w:cs="Arial"/>
-        </w:rPr>
-        <w:t>some motivation or curiosity to play games</w:t>
-      </w:r>
-      <w:r>
-        <w:rPr>
-          <w:rFonts w:ascii="Arial" w:hAnsi="Arial" w:cs="Arial"/>
-        </w:rPr>
-        <w:t>;</w:t>
-      </w:r>
-      <w:r>
-        <w:rPr>
-          <w:rFonts w:ascii="Arial" w:hAnsi="Arial" w:cs="Arial"/>
-        </w:rPr>
-        <w:t xml:space="preserve"> this is the basis </w:t>
-      </w:r>
-      <w:r>
-        <w:rPr>
-          <w:rFonts w:ascii="Arial" w:hAnsi="Arial" w:cs="Arial"/>
-        </w:rPr>
-        <w:t>for understanding</w:t>
-      </w:r>
-      <w:r>
-        <w:rPr>
-          <w:rFonts w:ascii="Arial" w:hAnsi="Arial" w:cs="Arial"/>
-        </w:rPr>
-        <w:t xml:space="preserve"> why people even play games. Most likely, if you ask the player why he is playing, you expect an answer: “I find playing games fun”, but </w:t>
-      </w:r>
-      <w:r>
-        <w:rPr>
-          <w:rFonts w:ascii="Arial" w:hAnsi="Arial" w:cs="Arial"/>
-        </w:rPr>
-        <w:t>can any game be fun? So, now to progress into answering why people play games, it is essential to understand what is fun and what is not. If any game is fun, why aren’t we playing tic-tac-toe?</w:t>
-      </w:r>
-    </w:p>
-    <w:p>
-      <w:pPr>
-        <w:rPr>
-          <w:rFonts w:ascii="Arial" w:hAnsi="Arial" w:cs="Arial"/>
-        </w:rPr>
-      </w:pPr>
-      <w:r>
-        <w:rPr>
-          <w:rFonts w:ascii="Arial" w:hAnsi="Arial" w:cs="Arial"/>
-        </w:rPr>
-        <w:t>Word fun comes from “fool” or from “pleasure” in different interpretations. But the main meaning is “a source of enjoyment”,</w:t>
-      </w:r>
-      <w:r>
-        <w:rPr>
-          <w:rFonts w:ascii="Arial" w:hAnsi="Arial" w:cs="Arial"/>
-        </w:rPr>
-        <w:t xml:space="preserve"> not only as physical or mental joy, but also as chemical manipulation. Fun is the release of endorphins. It is a lot of different sensations based on cocktails of chemicals. The pleasurable chills from listening to powerful music are caused by the same chemicals that the person gets from having cocaine, an orgasm or chocolate. (Our brain is technically on drugs all the time) </w:t>
-      </w:r>
-      <w:r>
-        <w:rPr>
-          <w:rFonts w:ascii="Arial" w:hAnsi="Arial" w:cs="Arial"/>
-        </w:rPr>
-        <w:fldChar w:fldCharType="begin"/>
-      </w:r>
-      <w:r>
-        <w:rPr>
-          <w:rFonts w:ascii="Arial" w:hAnsi="Arial" w:cs="Arial"/>
-        </w:rPr>
-        <w:instrText xml:space="preserve"> ADDIN ZOTERO_ITEM CSL_CITATION {"citationID":"IKVPOrqg","properties":{"formattedCitation":"(Koster, 2014)","plainCitation":"(Koster, 2014)","noteIndex":0},"citationItems":[{"id":87,"uris":["http://zotero.org/users/18403491/items/C8BYUDUP"],"itemData":{"id":87,"type":"book","edition":"2nd edition","event-place":"Sebastopol, CA","ISBN":"978-1-4493-6321-5","language":"en","number-of-pages":"1","publisher":"O'Reilly","publisher-place":"Sebastopol, CA","source":"K10plus ISBN","title":"A theory of fun for game design","author":[{"family":"Koster","given":"Raph"}],"issued":{"date-parts":[["2014"]]}}}],"schema":"https://github.com/citation-style-language/schema/raw/master/csl-citation.json"} </w:instrText>
-      </w:r>
-      <w:r>
-        <w:rPr>
-          <w:rFonts w:ascii="Arial" w:hAnsi="Arial" w:cs="Arial"/>
-        </w:rPr>
-        <w:fldChar w:fldCharType="separate"/>
-      </w:r>
-      <w:r>
-        <w:rPr>
-          <w:rFonts w:ascii="Arial" w:hAnsi="Arial" w:cs="Arial"/>
-        </w:rPr>
-        <w:t>(Koster, 2014)</w:t>
-      </w:r>
-      <w:r>
-        <w:rPr>
-          <w:rFonts w:ascii="Arial" w:hAnsi="Arial" w:cs="Arial"/>
-        </w:rPr>
-        <w:fldChar w:fldCharType="end"/>
-      </w:r>
-      <w:r>
-        <w:rPr>
-          <w:rFonts w:ascii="Arial" w:hAnsi="Arial" w:cs="Arial"/>
-        </w:rPr>
-        <w:t xml:space="preserve"> </w:t>
-      </w:r>
-    </w:p>
-    <w:p>
-      <w:pPr>
-        <w:rPr>
-          <w:rFonts w:ascii="Arial" w:hAnsi="Arial" w:cs="Arial"/>
-        </w:rPr>
-      </w:pPr>
+        <w:t xml:space="preserve">. This is an exact </w:t>
+      </w:r>
       <w:r>
         <w:rPr>
           <w:rFonts w:ascii="Arial" w:hAnsi="Arial" w:cs="Arial"/>
         </w:rPr>
         <w:lastRenderedPageBreak/>
-        <w:t xml:space="preserve">All these insights might be useful for understanding the core of fun, but why do we even need fun as a species? Fun is an important survival mechanism which pushes the human species to adapt, learn and master new skills or tasks. As a reward, fun is a moment of pleasure about an accomplished scenario. “Fun is just another word for learning.” </w:t>
-      </w:r>
-      <w:r>
-        <w:rPr>
-          <w:rFonts w:ascii="Arial" w:hAnsi="Arial" w:cs="Arial"/>
-        </w:rPr>
-        <w:fldChar w:fldCharType="begin"/>
-      </w:r>
-      <w:r>
-        <w:rPr>
-          <w:rFonts w:ascii="Arial" w:hAnsi="Arial" w:cs="Arial"/>
-        </w:rPr>
-        <w:instrText xml:space="preserve"> ADDIN ZOTERO_ITEM CSL_CITATION {"citationID":"DJrzvdPh","properties":{"formattedCitation":"(Koster, 2014)","plainCitation":"(Koster, 2014)","noteIndex":0},"citationItems":[{"id":87,"uris":["http://zotero.org/users/18403491/items/C8BYUDUP"],"itemData":{"id":87,"type":"book","edition":"2nd edition","event-place":"Sebastopol, CA","ISBN":"978-1-4493-6321-5","language":"en","number-of-pages":"1","publisher":"O'Reilly","publisher-place":"Sebastopol, CA","source":"K10plus ISBN","title":"A theory of fun for game design","author":[{"family":"Koster","given":"Raph"}],"issued":{"date-parts":[["2014"]]}}}],"schema":"https://github.com/citation-style-language/schema/raw/master/csl-citation.json"} </w:instrText>
-      </w:r>
-      <w:r>
-        <w:rPr>
-          <w:rFonts w:ascii="Arial" w:hAnsi="Arial" w:cs="Arial"/>
-        </w:rPr>
-        <w:fldChar w:fldCharType="separate"/>
-      </w:r>
-      <w:r>
-        <w:rPr>
-          <w:rFonts w:ascii="Arial" w:hAnsi="Arial" w:cs="Arial"/>
-        </w:rPr>
-        <w:t>(Koster, 2014)</w:t>
-      </w:r>
-      <w:r>
-        <w:rPr>
-          <w:rFonts w:ascii="Arial" w:hAnsi="Arial" w:cs="Arial"/>
-        </w:rPr>
-        <w:fldChar w:fldCharType="end"/>
-      </w:r>
-      <w:r>
-        <w:rPr>
-          <w:rFonts w:ascii="Arial" w:hAnsi="Arial" w:cs="Arial"/>
-        </w:rPr>
-        <w:t xml:space="preserve"> </w:t>
-      </w:r>
-    </w:p>
-    <w:p>
-      <w:pPr>
-        <w:rPr>
-          <w:rFonts w:ascii="Arial" w:hAnsi="Arial" w:cs="Arial"/>
-        </w:rPr>
-      </w:pPr>
-      <w:r>
-        <w:rPr>
-          <w:rFonts w:ascii="Arial" w:hAnsi="Arial" w:cs="Arial"/>
-        </w:rPr>
-        <w:t>On the other side of the coin</w:t>
-      </w:r>
-      <w:r>
-        <w:rPr>
-          <w:rFonts w:ascii="Arial" w:hAnsi="Arial" w:cs="Arial"/>
-        </w:rPr>
-        <w:t xml:space="preserve"> is</w:t>
-      </w:r>
-      <w:r>
-        <w:rPr>
-          <w:rFonts w:ascii="Arial" w:hAnsi="Arial" w:cs="Arial"/>
-        </w:rPr>
-        <w:t xml:space="preserve"> boredom</w:t>
-      </w:r>
-      <w:r>
-        <w:rPr>
-          <w:rFonts w:ascii="Arial" w:hAnsi="Arial" w:cs="Arial"/>
-        </w:rPr>
-        <w:t xml:space="preserve"> – the </w:t>
-      </w:r>
-      <w:r>
-        <w:rPr>
-          <w:rFonts w:ascii="Arial" w:hAnsi="Arial" w:cs="Arial"/>
-        </w:rPr>
-        <w:t>absence of fun.</w:t>
-      </w:r>
-      <w:r>
-        <w:rPr>
-          <w:rFonts w:ascii="Arial" w:hAnsi="Arial" w:cs="Arial"/>
-        </w:rPr>
-        <w:t xml:space="preserve"> Boredom is the brain’s reaction to the inability to learn. It is a mechanism that pushes us into doing something that can lead to new information or simply fun. Boredom occurs when we lack cognitive challenges. The whole idea around learning desire doesn’t mean that it must be a completely new experience; just new data is enough for the brain to start having fun </w:t>
-      </w:r>
-      <w:r>
-        <w:rPr>
-          <w:rFonts w:ascii="Arial" w:hAnsi="Arial" w:cs="Arial"/>
-        </w:rPr>
-        <w:fldChar w:fldCharType="begin"/>
-      </w:r>
-      <w:r>
-        <w:rPr>
-          <w:rFonts w:ascii="Arial" w:hAnsi="Arial" w:cs="Arial"/>
-        </w:rPr>
-        <w:instrText xml:space="preserve"> ADDIN ZOTERO_ITEM CSL_CITATION {"citationID":"RTxbHcvt","properties":{"formattedCitation":"(Koster, 2014)","plainCitation":"(Koster, 2014)","noteIndex":0},"citationItems":[{"id":87,"uris":["http://zotero.org/users/18403491/items/C8BYUDUP"],"itemData":{"id":87,"type":"book","edition":"2nd edition","event-place":"Sebastopol, CA","ISBN":"978-1-4493-6321-5","language":"en","number-of-pages":"1","publisher":"O'Reilly","publisher-place":"Sebastopol, CA","source":"K10plus ISBN","title":"A theory of fun for game design","author":[{"family":"Koster","given":"Raph"}],"issued":{"date-parts":[["2014"]]}}}],"schema":"https://github.com/citation-style-language/schema/raw/master/csl-citation.json"} </w:instrText>
-      </w:r>
-      <w:r>
-        <w:rPr>
-          <w:rFonts w:ascii="Arial" w:hAnsi="Arial" w:cs="Arial"/>
-        </w:rPr>
-        <w:fldChar w:fldCharType="separate"/>
-      </w:r>
-      <w:r>
-        <w:rPr>
-          <w:rFonts w:ascii="Arial" w:hAnsi="Arial" w:cs="Arial"/>
-        </w:rPr>
-        <w:t>(Koster, 2014)</w:t>
-      </w:r>
-      <w:r>
-        <w:rPr>
-          <w:rFonts w:ascii="Arial" w:hAnsi="Arial" w:cs="Arial"/>
-        </w:rPr>
-        <w:fldChar w:fldCharType="end"/>
-      </w:r>
-      <w:r>
-        <w:rPr>
-          <w:rFonts w:ascii="Arial" w:hAnsi="Arial" w:cs="Arial"/>
-        </w:rPr>
-        <w:t xml:space="preserve">. This is an exact explanation to question why tic-tac-toe is not as fun as other games can be. But the absence of data is not the only reason why a game cannot be fun. Sometimes we experience “sensory overload” when the brain receives overwhelming and complex data. This state is the opposite of “sensory deprivation” </w:t>
+        <w:t xml:space="preserve">explanation to question why tic-tac-toe is not as fun as other games can be. But the absence of data is not the only reason why a game cannot be fun. Sometimes we experience “sensory overload” when the brain receives overwhelming and complex data. This state is the opposite of “sensory deprivation” </w:t>
       </w:r>
       <w:r>
         <w:rPr>
@@ -2154,34 +3093,13 @@
         <w:rPr>
           <w:rFonts w:ascii="Arial" w:hAnsi="Arial" w:cs="Arial"/>
         </w:rPr>
-        <w:t xml:space="preserve">It is important to note that not </w:t>
-      </w:r>
-      <w:proofErr w:type="gramStart"/>
-      <w:r>
-        <w:rPr>
-          <w:rFonts w:ascii="Arial" w:hAnsi="Arial" w:cs="Arial"/>
-        </w:rPr>
-        <w:t>all of</w:t>
-      </w:r>
-      <w:proofErr w:type="gramEnd"/>
-      <w:r>
-        <w:rPr>
-          <w:rFonts w:ascii="Arial" w:hAnsi="Arial" w:cs="Arial"/>
-        </w:rPr>
-        <w:t xml:space="preserve"> these reasons of boredom will leave the same expression on the player. A good game is “One that teaches everything it has to offer before the player stops playing.” </w:t>
-      </w:r>
-      <w:r>
-        <w:rPr>
-          <w:rFonts w:ascii="Arial" w:hAnsi="Arial" w:cs="Arial"/>
-        </w:rPr>
-        <w:t xml:space="preserve">A big part of the fun in games is based on learning or mastering a certain skill set, but it is important to remember that we can be easily overwhelmed or underwhelmed by </w:t>
-      </w:r>
-      <w:r>
-        <w:rPr>
-          <w:rFonts w:ascii="Arial" w:hAnsi="Arial" w:cs="Arial"/>
-        </w:rPr>
-        <w:lastRenderedPageBreak/>
-        <w:t xml:space="preserve">the challenge that we are facing. Everything is not as simple as “learning makes games fun”. We need to take into account a lot of small variables to make people enjoy, struggle, learn and master without getting bored. </w:t>
+        <w:t xml:space="preserve">It is important to note that not all of these reasons of boredom will leave the same expression on the player. A good game is “One that teaches everything it has to offer before the player stops playing.” </w:t>
+      </w:r>
+      <w:r>
+        <w:rPr>
+          <w:rFonts w:ascii="Arial" w:hAnsi="Arial" w:cs="Arial"/>
+        </w:rPr>
+        <w:t xml:space="preserve">A big part of the fun in games is based on learning or mastering a certain skill set, but it is important to remember that we can be easily overwhelmed or underwhelmed by the challenge that we are facing. Everything is not as simple as “learning makes games fun”. We need to take into account a lot of small variables to make people enjoy, struggle, learn and master without getting bored. </w:t>
       </w:r>
       <w:r>
         <w:rPr>
@@ -2236,27 +3154,20 @@
         <w:rPr>
           <w:rFonts w:ascii="Arial" w:hAnsi="Arial" w:cs="Arial"/>
         </w:rPr>
-        <w:t xml:space="preserve">? I believe no. Sometimes people can say that games are amazing teachers, but why? A big part of learning dominance of games is the example of Miller’s pyramid of learning. This model mentions learning as steps towards full acknowledgement, it includes steps such as: “Knows”, “Knows how”, “Shows”, “Does”. Games </w:t>
-      </w:r>
-      <w:proofErr w:type="gramStart"/>
-      <w:r>
-        <w:rPr>
-          <w:rFonts w:ascii="Arial" w:hAnsi="Arial" w:cs="Arial"/>
-        </w:rPr>
-        <w:t>are located in</w:t>
-      </w:r>
-      <w:proofErr w:type="gramEnd"/>
-      <w:r>
-        <w:rPr>
-          <w:rFonts w:ascii="Arial" w:hAnsi="Arial" w:cs="Arial"/>
-        </w:rPr>
-        <w:t xml:space="preserve"> an interesting spot in this model. They focused immediately on the last step – “Does”.</w:t>
-      </w:r>
-      <w:r>
-        <w:rPr>
-          <w:rFonts w:ascii="Arial" w:hAnsi="Arial" w:cs="Arial"/>
-        </w:rPr>
-        <w:t xml:space="preserve"> Most of the experience and learning in games happens in practical examples, where we rarely have explanations, we practice without even though. This achieves the best results in learning, even sometimes by skipping the explanation and knowledge part </w:t>
+        <w:t>? I believe no. Sometimes people can say that games are amazing teachers, but why? A big part of learning dominance of games is the example of Miller’s pyramid of learning. This model mentions learning as steps towards full acknowledgement, it includes steps such as: “Knows”, “Knows how”, “Shows”, “Does”. Games are located in an interesting spot in this model. They focused immediately on the last step – “Does”.</w:t>
+      </w:r>
+      <w:r>
+        <w:rPr>
+          <w:rFonts w:ascii="Arial" w:hAnsi="Arial" w:cs="Arial"/>
+        </w:rPr>
+        <w:t xml:space="preserve"> Most of the experience and learning in games happens in practical </w:t>
+      </w:r>
+      <w:r>
+        <w:rPr>
+          <w:rFonts w:ascii="Arial" w:hAnsi="Arial" w:cs="Arial"/>
+        </w:rPr>
+        <w:lastRenderedPageBreak/>
+        <w:t xml:space="preserve">examples, where we rarely have explanations, we practice without even though. This achieves the best results in learning, even sometimes by skipping the explanation and knowledge part </w:t>
       </w:r>
       <w:r>
         <w:rPr>
@@ -2458,22 +3369,7 @@
         <w:rPr>
           <w:rFonts w:ascii="Arial" w:hAnsi="Arial" w:cs="Arial"/>
         </w:rPr>
-        <w:lastRenderedPageBreak/>
-        <w:t xml:space="preserve">Games can affect our lives, but the thing that </w:t>
-      </w:r>
-      <w:proofErr w:type="gramStart"/>
-      <w:r>
-        <w:rPr>
-          <w:rFonts w:ascii="Arial" w:hAnsi="Arial" w:cs="Arial"/>
-        </w:rPr>
-        <w:t>actually transforms</w:t>
-      </w:r>
-      <w:proofErr w:type="gramEnd"/>
-      <w:r>
-        <w:rPr>
-          <w:rFonts w:ascii="Arial" w:hAnsi="Arial" w:cs="Arial"/>
-        </w:rPr>
-        <w:t xml:space="preserve"> our lives is experience, and this is exactly what the whole goal of every game is: to share, create or imagine experience. Exactly, experience changes our way of thinking and the way we see the world, from simple communication patterns that we use on a day-to-day basis, up to </w:t>
+        <w:t xml:space="preserve">Games can affect our lives, but the thing that actually transforms our lives is experience, and this is exactly what the whole goal of every game is: to share, create or imagine experience. Exactly, experience changes our way of thinking and the way we see the world, from simple communication patterns that we use on a day-to-day basis, up to </w:t>
       </w:r>
       <w:r>
         <w:rPr>
@@ -2563,7 +3459,14 @@
         <w:rPr>
           <w:rFonts w:ascii="Arial" w:hAnsi="Arial" w:cs="Arial"/>
         </w:rPr>
-        <w:t xml:space="preserve"> People seek fun, emotions</w:t>
+        <w:t xml:space="preserve"> People seek </w:t>
+      </w:r>
+      <w:r>
+        <w:rPr>
+          <w:rFonts w:ascii="Arial" w:hAnsi="Arial" w:cs="Arial"/>
+        </w:rPr>
+        <w:lastRenderedPageBreak/>
+        <w:t>fun, emotions</w:t>
       </w:r>
       <w:r>
         <w:rPr>
@@ -2583,19 +3486,11 @@
         </w:rPr>
         <w:t xml:space="preserve"> in a way that allows them to experience something new without much friction. It is easier and much safer to play a game about a submarine expedition than </w:t>
       </w:r>
-      <w:proofErr w:type="gramStart"/>
-      <w:r>
-        <w:rPr>
-          <w:rFonts w:ascii="Arial" w:hAnsi="Arial" w:cs="Arial"/>
-        </w:rPr>
-        <w:t>actually to</w:t>
-      </w:r>
-      <w:proofErr w:type="gramEnd"/>
-      <w:r>
-        <w:rPr>
-          <w:rFonts w:ascii="Arial" w:hAnsi="Arial" w:cs="Arial"/>
-        </w:rPr>
-        <w:t xml:space="preserve"> be in one in real life</w:t>
+      <w:r>
+        <w:rPr>
+          <w:rFonts w:ascii="Arial" w:hAnsi="Arial" w:cs="Arial"/>
+        </w:rPr>
+        <w:t>actually to be in one in real life</w:t>
       </w:r>
       <w:r>
         <w:rPr>
@@ -2807,7 +3702,6 @@
         <w:rPr>
           <w:rFonts w:ascii="Arial" w:hAnsi="Arial" w:cs="Arial"/>
         </w:rPr>
-        <w:lastRenderedPageBreak/>
         <w:t xml:space="preserve">So how do designers overcome all these problems with design? </w:t>
       </w:r>
       <w:r>
@@ -2917,7 +3811,14 @@
         <w:rPr>
           <w:rFonts w:ascii="Arial" w:hAnsi="Arial" w:cs="Arial"/>
         </w:rPr>
-        <w:t>The basic mechanical design of the most successful games is extremely straightforward, and this allows designers to carefully control and lead the game model to the way it will function</w:t>
+        <w:t xml:space="preserve">The basic mechanical design of the most successful games is extremely straightforward, and this </w:t>
+      </w:r>
+      <w:r>
+        <w:rPr>
+          <w:rFonts w:ascii="Arial" w:hAnsi="Arial" w:cs="Arial"/>
+        </w:rPr>
+        <w:lastRenderedPageBreak/>
+        <w:t>allows designers to carefully control and lead the game model to the way it will function</w:t>
       </w:r>
       <w:r>
         <w:rPr>
@@ -2965,21 +3866,7 @@
         <w:rPr>
           <w:rFonts w:ascii="Arial" w:hAnsi="Arial" w:cs="Arial"/>
         </w:rPr>
-        <w:t xml:space="preserve"> But making game design is harder than it sounds, and it has a lot of limitations on its own. For example, it is important to remember that a player is a </w:t>
-      </w:r>
-      <w:proofErr w:type="gramStart"/>
-      <w:r>
-        <w:rPr>
-          <w:rFonts w:ascii="Arial" w:hAnsi="Arial" w:cs="Arial"/>
-        </w:rPr>
-        <w:t>person</w:t>
-      </w:r>
-      <w:proofErr w:type="gramEnd"/>
-      <w:r>
-        <w:rPr>
-          <w:rFonts w:ascii="Arial" w:hAnsi="Arial" w:cs="Arial"/>
-        </w:rPr>
-        <w:t xml:space="preserve"> and we have some limitations. An interesting example is the limit of processing information. </w:t>
+        <w:t xml:space="preserve"> But making game design is harder than it sounds, and it has a lot of limitations on its own. For example, it is important to remember that a player is a person and we have some limitations. An interesting example is the limit of processing information. </w:t>
       </w:r>
       <w:r>
         <w:rPr>
@@ -3185,28 +4072,7 @@
         <w:rPr>
           <w:rFonts w:ascii="Arial" w:hAnsi="Arial" w:cs="Arial"/>
         </w:rPr>
-        <w:t xml:space="preserve">Prototyping and Playtesting are simply the main and most efficient ways of creating good and enjoyable game design. Every successful game was made through </w:t>
-      </w:r>
-      <w:proofErr w:type="gramStart"/>
-      <w:r>
-        <w:rPr>
-          <w:rFonts w:ascii="Arial" w:hAnsi="Arial" w:cs="Arial"/>
-        </w:rPr>
-        <w:t>a large number of</w:t>
-      </w:r>
-      <w:proofErr w:type="gramEnd"/>
-      <w:r>
-        <w:rPr>
-          <w:rFonts w:ascii="Arial" w:hAnsi="Arial" w:cs="Arial"/>
-        </w:rPr>
-        <w:t xml:space="preserve"> iterations and development cycles. Even if we challenge ourselves to make a game without </w:t>
-      </w:r>
-      <w:r>
-        <w:rPr>
-          <w:rFonts w:ascii="Arial" w:hAnsi="Arial" w:cs="Arial"/>
-        </w:rPr>
-        <w:lastRenderedPageBreak/>
-        <w:t xml:space="preserve">playtesting, we most likely will fail due to the need to test the currently modified or created mechanic. This is an essential and core aspect which we can see even in </w:t>
+        <w:t xml:space="preserve">Prototyping and Playtesting are simply the main and most efficient ways of creating good and enjoyable game design. Every successful game was made through a large number of iterations and development cycles. Even if we challenge ourselves to make a game without playtesting, we most likely will fail due to the need to test the currently modified or created mechanic. This is an essential and core aspect which we can see even in </w:t>
       </w:r>
       <w:r>
         <w:rPr>
@@ -3248,7 +4114,7 @@
         <w:rPr>
           <w:rFonts w:ascii="Arial" w:hAnsi="Arial" w:cs="Arial"/>
         </w:rPr>
-        <w:instrText xml:space="preserve"> ADDIN ZOTERO_ITEM CSL_CITATION {"citationID":"xsHnD5WV","properties":{"formattedCitation":"(Technologies, no date)","plainCitation":"(Technologies, no date)","noteIndex":0},"citationItems":[{"id":16,"uris":["http://zotero.org/users/18403491/items/TVFUWQGV"],"itemData":{"id":16,"type":"webpage","language":"en","title":"Unity - Manual: Unity 6.2 User Manual","title-short":"Unity - Manual","URL":"https://docs.unity3d.com/6000.2/Documentation/Manual/UnityManual.html","author":[{"family":"Technologies","given":"Unity"}],"accessed":{"date-parts":[["2025",11,6]]}}}],"schema":"https://github.com/citation-style-language/schema/raw/master/csl-citation.json"} </w:instrText>
+        <w:instrText xml:space="preserve"> ADDIN ZOTERO_ITEM CSL_CITATION {"citationID":"n9AjF2je","properties":{"formattedCitation":"(Unity, no date)","plainCitation":"(Unity, no date)","noteIndex":0},"citationItems":[{"id":16,"uris":["http://zotero.org/users/18403491/items/TVFUWQGV"],"itemData":{"id":16,"type":"webpage","language":"en","title":"Unity - Manual: Unity 6.2 User Manual","title-short":"Unity - Manual","URL":"https://docs.unity3d.com/6000.2/Documentation/Manual/UnityManual.html","author":[{"literal":"Unity"}],"accessed":{"date-parts":[["2025",11,6]]}}}],"schema":"https://github.com/citation-style-language/schema/raw/master/csl-citation.json"} </w:instrText>
       </w:r>
       <w:r>
         <w:rPr>
@@ -3260,7 +4126,7 @@
         <w:rPr>
           <w:rFonts w:ascii="Arial" w:hAnsi="Arial" w:cs="Arial"/>
         </w:rPr>
-        <w:t>(Technologies, no date)</w:t>
+        <w:t>(Unity, no date)</w:t>
       </w:r>
       <w:r>
         <w:rPr>
@@ -3298,21 +4164,7 @@
         <w:rPr>
           <w:rFonts w:ascii="Arial" w:hAnsi="Arial" w:cs="Arial"/>
         </w:rPr>
-        <w:t xml:space="preserve">cycle with a prompt leading to the full game, which is the only way to completely replace all people in the game development cycle, we will be in a </w:t>
-      </w:r>
-      <w:proofErr w:type="gramStart"/>
-      <w:r>
-        <w:rPr>
-          <w:rFonts w:ascii="Arial" w:hAnsi="Arial" w:cs="Arial"/>
-        </w:rPr>
-        <w:t>really weird</w:t>
-      </w:r>
-      <w:proofErr w:type="gramEnd"/>
-      <w:r>
-        <w:rPr>
-          <w:rFonts w:ascii="Arial" w:hAnsi="Arial" w:cs="Arial"/>
-        </w:rPr>
-        <w:t xml:space="preserve"> position of absence of control over game design, as well as playtesting and prototyping, </w:t>
+        <w:t xml:space="preserve">cycle with a prompt leading to the full game, which is the only way to completely replace all people in the game development cycle, we will be in a really weird position of absence of control over game design, as well as playtesting and prototyping, </w:t>
       </w:r>
       <w:r>
         <w:rPr>
@@ -3360,7 +4212,14 @@
         <w:rPr>
           <w:rFonts w:ascii="Arial" w:hAnsi="Arial" w:cs="Arial"/>
         </w:rPr>
-        <w:t>Creating a game doesn’t mean creating an experience; this is exactly what makes it so hard to do so “Like building a ship in a bottle, we are far removed from what we are actually trying to create”</w:t>
+        <w:t xml:space="preserve">Creating a game doesn’t mean creating an experience; this </w:t>
+      </w:r>
+      <w:r>
+        <w:rPr>
+          <w:rFonts w:ascii="Arial" w:hAnsi="Arial" w:cs="Arial"/>
+        </w:rPr>
+        <w:lastRenderedPageBreak/>
+        <w:t>is exactly what makes it so hard to do so “Like building a ship in a bottle, we are far removed from what we are actually trying to create”</w:t>
       </w:r>
       <w:r>
         <w:rPr>
@@ -3431,21 +4290,7 @@
         <w:rPr>
           <w:rFonts w:ascii="Arial" w:hAnsi="Arial" w:cs="Arial"/>
         </w:rPr>
-        <w:t xml:space="preserve"> it is important to </w:t>
-      </w:r>
-      <w:proofErr w:type="gramStart"/>
-      <w:r>
-        <w:rPr>
-          <w:rFonts w:ascii="Arial" w:hAnsi="Arial" w:cs="Arial"/>
-        </w:rPr>
-        <w:t>first of all</w:t>
-      </w:r>
-      <w:proofErr w:type="gramEnd"/>
-      <w:r>
-        <w:rPr>
-          <w:rFonts w:ascii="Arial" w:hAnsi="Arial" w:cs="Arial"/>
-        </w:rPr>
-        <w:t xml:space="preserve"> understand what exactly Generative Artificial </w:t>
+        <w:t xml:space="preserve"> it is important to first of all understand what exactly Generative Artificial </w:t>
       </w:r>
       <w:r>
         <w:rPr>
@@ -3612,96 +4457,61 @@
         <w:rPr>
           <w:rFonts w:ascii="Arial" w:hAnsi="Arial" w:cs="Arial"/>
         </w:rPr>
+        <w:t xml:space="preserve"> Taking into account this behaviour of </w:t>
+      </w:r>
+      <w:r>
+        <w:rPr>
+          <w:rFonts w:ascii="Arial" w:hAnsi="Arial" w:cs="Arial"/>
+        </w:rPr>
+        <w:t xml:space="preserve">the </w:t>
+      </w:r>
+      <w:r>
+        <w:rPr>
+          <w:rFonts w:ascii="Arial" w:hAnsi="Arial" w:cs="Arial"/>
+        </w:rPr>
+        <w:t>prompt-to-content</w:t>
+      </w:r>
+      <w:r>
+        <w:rPr>
+          <w:rFonts w:ascii="Arial" w:hAnsi="Arial" w:cs="Arial"/>
+        </w:rPr>
+        <w:t xml:space="preserve"> aspect</w:t>
+      </w:r>
+      <w:r>
+        <w:rPr>
+          <w:rFonts w:ascii="Arial" w:hAnsi="Arial" w:cs="Arial"/>
+        </w:rPr>
+        <w:t>, we see a significant loss of control over details; it is meaningless to add a level of abstraction if our goal is to create these details</w:t>
+      </w:r>
+      <w:r>
+        <w:rPr>
+          <w:rFonts w:ascii="Arial" w:hAnsi="Arial" w:cs="Arial"/>
+        </w:rPr>
+        <w:t>.</w:t>
+      </w:r>
+      <w:r>
+        <w:rPr>
+          <w:rFonts w:ascii="Arial" w:hAnsi="Arial" w:cs="Arial"/>
+        </w:rPr>
+        <w:t xml:space="preserve"> And exactly this is what developers do throughout the whole process of development to achieve a believable and balanced game, trying to reach a perfect balance in details, mechanics, difficulties, new content or story.</w:t>
+      </w:r>
+      <w:r>
+        <w:rPr>
+          <w:rFonts w:ascii="Arial" w:hAnsi="Arial" w:cs="Arial"/>
+        </w:rPr>
+        <w:t xml:space="preserve"> We see how sometimes developers even drop a previous level of abstraction, moving to develop their own custom engine to reach better control and make something unique. An interesting example is the game “Noita”, which achieved a</w:t>
+      </w:r>
+      <w:r>
+        <w:rPr>
+          <w:rFonts w:ascii="Arial" w:hAnsi="Arial" w:cs="Arial"/>
+        </w:rPr>
         <w:t xml:space="preserve"> </w:t>
       </w:r>
-      <w:proofErr w:type="gramStart"/>
-      <w:r>
-        <w:rPr>
-          <w:rFonts w:ascii="Arial" w:hAnsi="Arial" w:cs="Arial"/>
-        </w:rPr>
-        <w:t>Taking into account</w:t>
-      </w:r>
-      <w:proofErr w:type="gramEnd"/>
-      <w:r>
-        <w:rPr>
-          <w:rFonts w:ascii="Arial" w:hAnsi="Arial" w:cs="Arial"/>
-        </w:rPr>
-        <w:t xml:space="preserve"> this behaviour of </w:t>
-      </w:r>
-      <w:r>
-        <w:rPr>
-          <w:rFonts w:ascii="Arial" w:hAnsi="Arial" w:cs="Arial"/>
-        </w:rPr>
-        <w:t xml:space="preserve">the </w:t>
-      </w:r>
-      <w:r>
-        <w:rPr>
-          <w:rFonts w:ascii="Arial" w:hAnsi="Arial" w:cs="Arial"/>
-        </w:rPr>
-        <w:t>prompt-to-content</w:t>
-      </w:r>
-      <w:r>
-        <w:rPr>
-          <w:rFonts w:ascii="Arial" w:hAnsi="Arial" w:cs="Arial"/>
-        </w:rPr>
-        <w:t xml:space="preserve"> aspect</w:t>
-      </w:r>
-      <w:r>
-        <w:rPr>
-          <w:rFonts w:ascii="Arial" w:hAnsi="Arial" w:cs="Arial"/>
-        </w:rPr>
-        <w:t>, we see a significant loss of control over details; it is meaningless to add a level of abstraction if our goal is to create these details</w:t>
-      </w:r>
-      <w:r>
-        <w:rPr>
-          <w:rFonts w:ascii="Arial" w:hAnsi="Arial" w:cs="Arial"/>
-        </w:rPr>
-        <w:t>.</w:t>
-      </w:r>
-      <w:r>
-        <w:rPr>
-          <w:rFonts w:ascii="Arial" w:hAnsi="Arial" w:cs="Arial"/>
-        </w:rPr>
-        <w:t xml:space="preserve"> </w:t>
-      </w:r>
-      <w:r>
-        <w:rPr>
-          <w:rFonts w:ascii="Arial" w:hAnsi="Arial" w:cs="Arial"/>
-        </w:rPr>
-        <w:lastRenderedPageBreak/>
-        <w:t xml:space="preserve">And exactly this is what developers do throughout the whole process of development to achieve a believable and balanced game, trying to reach a perfect balance in </w:t>
-      </w:r>
-      <w:proofErr w:type="gramStart"/>
-      <w:r>
-        <w:rPr>
-          <w:rFonts w:ascii="Arial" w:hAnsi="Arial" w:cs="Arial"/>
-        </w:rPr>
-        <w:t>details</w:t>
-      </w:r>
-      <w:proofErr w:type="gramEnd"/>
-      <w:r>
-        <w:rPr>
-          <w:rFonts w:ascii="Arial" w:hAnsi="Arial" w:cs="Arial"/>
-        </w:rPr>
-        <w:t>, mechanics, difficulties, new content or story.</w:t>
-      </w:r>
-      <w:r>
-        <w:rPr>
-          <w:rFonts w:ascii="Arial" w:hAnsi="Arial" w:cs="Arial"/>
-        </w:rPr>
-        <w:t xml:space="preserve"> We see how sometimes developers even drop a previous level of abstraction, moving to develop their own custom engine to reach better control and make something unique. An interesting example is the game “Noita”, which achieved a</w:t>
-      </w:r>
-      <w:r>
-        <w:rPr>
-          <w:rFonts w:ascii="Arial" w:hAnsi="Arial" w:cs="Arial"/>
-        </w:rPr>
-        <w:t xml:space="preserve"> completely</w:t>
-      </w:r>
-      <w:r>
-        <w:rPr>
-          <w:rFonts w:ascii="Arial" w:hAnsi="Arial" w:cs="Arial"/>
-        </w:rPr>
-        <w:t xml:space="preserve"> unique experience</w:t>
+      <w:r>
+        <w:rPr>
+          <w:rFonts w:ascii="Arial" w:hAnsi="Arial" w:cs="Arial"/>
+        </w:rPr>
+        <w:t>unique experience</w:t>
       </w:r>
       <w:r>
         <w:rPr>
@@ -3824,6 +4634,7 @@
         <w:rPr>
           <w:rFonts w:ascii="Arial" w:hAnsi="Arial" w:cs="Arial"/>
         </w:rPr>
+        <w:lastRenderedPageBreak/>
         <w:t xml:space="preserve">Games are not </w:t>
       </w:r>
       <w:r>
@@ -3848,21 +4659,7 @@
         <w:rPr>
           <w:rFonts w:ascii="Arial" w:hAnsi="Arial" w:cs="Arial"/>
         </w:rPr>
-        <w:t xml:space="preserve">thought. Their goal is to make us experience something new and unique, which only another person can design. Even professionals in this field make </w:t>
-      </w:r>
-      <w:proofErr w:type="gramStart"/>
-      <w:r>
-        <w:rPr>
-          <w:rFonts w:ascii="Arial" w:hAnsi="Arial" w:cs="Arial"/>
-        </w:rPr>
-        <w:t>lots and lots of</w:t>
-      </w:r>
-      <w:proofErr w:type="gramEnd"/>
-      <w:r>
-        <w:rPr>
-          <w:rFonts w:ascii="Arial" w:hAnsi="Arial" w:cs="Arial"/>
-        </w:rPr>
-        <w:t xml:space="preserve"> mistakes, and they never blindly trust their first decision, but rather use helpful iterative principles and pathways to achieve the perfect outcome. Abstractions from development will bring only chaos and misunderstanding</w:t>
+        <w:t>thought. Their goal is to make us experience something new and unique, which only another person can design. Even professionals in this field make lots and lots of mistakes, and they never blindly trust their first decision, but rather use helpful iterative principles and pathways to achieve the perfect outcome. Abstractions from development will bring only chaos and misunderstanding</w:t>
       </w:r>
       <w:r>
         <w:rPr>
@@ -4172,7 +4969,7 @@
         <w:rPr>
           <w:rFonts w:ascii="Calibri" w:hAnsi="Calibri" w:cs="Calibri"/>
         </w:rPr>
-        <w:t xml:space="preserve">Technologies, U. (no date) </w:t>
+        <w:t xml:space="preserve">Unity (no date) </w:t>
       </w:r>
       <w:r>
         <w:rPr>
@@ -4374,7 +5171,7 @@
           <w:rFonts w:ascii="Arial" w:hAnsi="Arial" w:cs="Arial"/>
           <w:noProof/>
         </w:rPr>
-        <w:t>29/11/2025 21:43:00</w:t>
+        <w:t>16/12/2025 18:03:00</w:t>
       </w:r>
       <w:r>
         <w:rPr>

</xml_diff>